<commit_message>
Update docx and add a pdf
</commit_message>
<xml_diff>
--- a/Doc/User_manual.docx
+++ b/Doc/User_manual.docx
@@ -1,10 +1,10 @@
 
 <file path=word/document.xml><?xml version="1.0" encoding="utf-8"?>
-<w:document xmlns:wpc="http://schemas.microsoft.com/office/word/2010/wordprocessingCanvas" xmlns:cx="http://schemas.microsoft.com/office/drawing/2014/chartex" xmlns:mc="http://schemas.openxmlformats.org/markup-compatibility/2006" xmlns:o="urn:schemas-microsoft-com:office:office" xmlns:r="http://schemas.openxmlformats.org/officeDocument/2006/relationships" xmlns:m="http://schemas.openxmlformats.org/officeDocument/2006/math" xmlns:v="urn:schemas-microsoft-com:vml" xmlns:wp14="http://schemas.microsoft.com/office/word/2010/wordprocessingDrawing" xmlns:wp="http://schemas.openxmlformats.org/drawingml/2006/wordprocessingDrawing" xmlns:w10="urn:schemas-microsoft-com:office:word" xmlns:w="http://schemas.openxmlformats.org/wordprocessingml/2006/main" xmlns:w14="http://schemas.microsoft.com/office/word/2010/wordml" xmlns:w15="http://schemas.microsoft.com/office/word/2012/wordml" xmlns:w16se="http://schemas.microsoft.com/office/word/2015/wordml/symex" xmlns:wpg="http://schemas.microsoft.com/office/word/2010/wordprocessingGroup" xmlns:wpi="http://schemas.microsoft.com/office/word/2010/wordprocessingInk" xmlns:wne="http://schemas.microsoft.com/office/word/2006/wordml" xmlns:wps="http://schemas.microsoft.com/office/word/2010/wordprocessingShape" mc:Ignorable="w14 w15 w16se wp14">
+<w:document xmlns:wpc="http://schemas.microsoft.com/office/word/2010/wordprocessingCanvas" xmlns:cx="http://schemas.microsoft.com/office/drawing/2014/chartex" xmlns:cx1="http://schemas.microsoft.com/office/drawing/2015/9/8/chartex" xmlns:cx2="http://schemas.microsoft.com/office/drawing/2015/10/21/chartex" xmlns:cx3="http://schemas.microsoft.com/office/drawing/2016/5/9/chartex" xmlns:cx4="http://schemas.microsoft.com/office/drawing/2016/5/10/chartex" xmlns:cx5="http://schemas.microsoft.com/office/drawing/2016/5/11/chartex" xmlns:cx6="http://schemas.microsoft.com/office/drawing/2016/5/12/chartex" xmlns:cx7="http://schemas.microsoft.com/office/drawing/2016/5/13/chartex" xmlns:cx8="http://schemas.microsoft.com/office/drawing/2016/5/14/chartex" xmlns:mc="http://schemas.openxmlformats.org/markup-compatibility/2006" xmlns:aink="http://schemas.microsoft.com/office/drawing/2016/ink" xmlns:am3d="http://schemas.microsoft.com/office/drawing/2017/model3d" xmlns:o="urn:schemas-microsoft-com:office:office" xmlns:r="http://schemas.openxmlformats.org/officeDocument/2006/relationships" xmlns:m="http://schemas.openxmlformats.org/officeDocument/2006/math" xmlns:v="urn:schemas-microsoft-com:vml" xmlns:wp14="http://schemas.microsoft.com/office/word/2010/wordprocessingDrawing" xmlns:wp="http://schemas.openxmlformats.org/drawingml/2006/wordprocessingDrawing" xmlns:w10="urn:schemas-microsoft-com:office:word" xmlns:w="http://schemas.openxmlformats.org/wordprocessingml/2006/main" xmlns:w14="http://schemas.microsoft.com/office/word/2010/wordml" xmlns:w15="http://schemas.microsoft.com/office/word/2012/wordml" xmlns:w16cex="http://schemas.microsoft.com/office/word/2018/wordml/cex" xmlns:w16cid="http://schemas.microsoft.com/office/word/2016/wordml/cid" xmlns:w16="http://schemas.microsoft.com/office/word/2018/wordml" xmlns:w16sdtdh="http://schemas.microsoft.com/office/word/2020/wordml/sdtdatahash" xmlns:w16se="http://schemas.microsoft.com/office/word/2015/wordml/symex" xmlns:wpg="http://schemas.microsoft.com/office/word/2010/wordprocessingGroup" xmlns:wpi="http://schemas.microsoft.com/office/word/2010/wordprocessingInk" xmlns:wne="http://schemas.microsoft.com/office/word/2006/wordml" xmlns:wps="http://schemas.microsoft.com/office/word/2010/wordprocessingShape" mc:Ignorable="w14 w15 w16se w16cid w16 w16cex w16sdtdh wp14">
   <w:body>
     <w:p>
       <w:pPr>
-        <w:pStyle w:val="Titre"/>
+        <w:pStyle w:val="Title"/>
         <w:jc w:val="center"/>
         <w:rPr>
           <w:lang w:val="en-US"/>
@@ -14,16 +14,8 @@
         <w:rPr>
           <w:lang w:val="en-US"/>
         </w:rPr>
-        <w:t xml:space="preserve">BEE VR How to </w:t>
-      </w:r>
-      <w:proofErr w:type="gramStart"/>
-      <w:r>
-        <w:rPr>
-          <w:lang w:val="en-US"/>
-        </w:rPr>
-        <w:t>use ?</w:t>
-      </w:r>
-      <w:proofErr w:type="gramEnd"/>
+        <w:t>User Manual</w:t>
+      </w:r>
     </w:p>
     <w:sdt>
       <w:sdtPr>
@@ -50,7 +42,7 @@
       <w:sdtContent>
         <w:p>
           <w:pPr>
-            <w:pStyle w:val="En-ttedetabledesmatires"/>
+            <w:pStyle w:val="TOCHeading"/>
           </w:pPr>
           <w:r>
             <w:t>Table of Contents</w:t>
@@ -58,7 +50,7 @@
         </w:p>
         <w:p>
           <w:pPr>
-            <w:pStyle w:val="TM1"/>
+            <w:pStyle w:val="TOC1"/>
             <w:tabs>
               <w:tab w:val="right" w:leader="dot" w:pos="9060"/>
             </w:tabs>
@@ -77,10 +69,10 @@
           <w:r>
             <w:fldChar w:fldCharType="separate"/>
           </w:r>
-          <w:hyperlink w:anchor="_Toc39482771" w:history="1">
+          <w:hyperlink w:anchor="_Toc86765706" w:history="1">
             <w:r>
               <w:rPr>
-                <w:rStyle w:val="Lienhypertexte"/>
+                <w:rStyle w:val="Hyperlink"/>
                 <w:noProof/>
                 <w:lang w:val="en-US"/>
               </w:rPr>
@@ -105,7 +97,7 @@
                 <w:noProof/>
                 <w:webHidden/>
               </w:rPr>
-              <w:instrText xml:space="preserve"> PAGEREF _Toc39482771 \h </w:instrText>
+              <w:instrText xml:space="preserve"> PAGEREF _Toc86765706 \h </w:instrText>
             </w:r>
             <w:r>
               <w:rPr>
@@ -138,7 +130,7 @@
         </w:p>
         <w:p>
           <w:pPr>
-            <w:pStyle w:val="TM1"/>
+            <w:pStyle w:val="TOC1"/>
             <w:tabs>
               <w:tab w:val="right" w:leader="dot" w:pos="9060"/>
             </w:tabs>
@@ -148,14 +140,14 @@
               <w:lang w:eastAsia="fr-FR"/>
             </w:rPr>
           </w:pPr>
-          <w:hyperlink w:anchor="_Toc39482772" w:history="1">
+          <w:hyperlink w:anchor="_Toc86765707" w:history="1">
             <w:r>
               <w:rPr>
-                <w:rStyle w:val="Lienhypertexte"/>
+                <w:rStyle w:val="Hyperlink"/>
                 <w:noProof/>
                 <w:lang w:val="en-US"/>
               </w:rPr>
-              <w:t>Simple associative conditioning:</w:t>
+              <w:t>Installation</w:t>
             </w:r>
             <w:r>
               <w:rPr>
@@ -176,7 +168,7 @@
                 <w:noProof/>
                 <w:webHidden/>
               </w:rPr>
-              <w:instrText xml:space="preserve"> PAGEREF _Toc39482772 \h </w:instrText>
+              <w:instrText xml:space="preserve"> PAGEREF _Toc86765707 \h </w:instrText>
             </w:r>
             <w:r>
               <w:rPr>
@@ -209,7 +201,7 @@
         </w:p>
         <w:p>
           <w:pPr>
-            <w:pStyle w:val="TM2"/>
+            <w:pStyle w:val="TOC1"/>
             <w:tabs>
               <w:tab w:val="right" w:leader="dot" w:pos="9060"/>
             </w:tabs>
@@ -219,14 +211,14 @@
               <w:lang w:eastAsia="fr-FR"/>
             </w:rPr>
           </w:pPr>
-          <w:hyperlink w:anchor="_Toc39482773" w:history="1">
+          <w:hyperlink w:anchor="_Toc86765708" w:history="1">
             <w:r>
               <w:rPr>
-                <w:rStyle w:val="Lienhypertexte"/>
+                <w:rStyle w:val="Hyperlink"/>
                 <w:noProof/>
                 <w:lang w:val="en-US"/>
               </w:rPr>
-              <w:t>Setting up the experiment</w:t>
+              <w:t>Simple associative conditioning:</w:t>
             </w:r>
             <w:r>
               <w:rPr>
@@ -247,7 +239,7 @@
                 <w:noProof/>
                 <w:webHidden/>
               </w:rPr>
-              <w:instrText xml:space="preserve"> PAGEREF _Toc39482773 \h </w:instrText>
+              <w:instrText xml:space="preserve"> PAGEREF _Toc86765708 \h </w:instrText>
             </w:r>
             <w:r>
               <w:rPr>
@@ -280,7 +272,7 @@
         </w:p>
         <w:p>
           <w:pPr>
-            <w:pStyle w:val="TM2"/>
+            <w:pStyle w:val="TOC2"/>
             <w:tabs>
               <w:tab w:val="right" w:leader="dot" w:pos="9060"/>
             </w:tabs>
@@ -290,10 +282,81 @@
               <w:lang w:eastAsia="fr-FR"/>
             </w:rPr>
           </w:pPr>
-          <w:hyperlink w:anchor="_Toc39482774" w:history="1">
+          <w:hyperlink w:anchor="_Toc86765709" w:history="1">
             <w:r>
               <w:rPr>
-                <w:rStyle w:val="Lienhypertexte"/>
+                <w:rStyle w:val="Hyperlink"/>
+                <w:noProof/>
+                <w:lang w:val="en-US"/>
+              </w:rPr>
+              <w:t>Setting up the experiment</w:t>
+            </w:r>
+            <w:r>
+              <w:rPr>
+                <w:noProof/>
+                <w:webHidden/>
+              </w:rPr>
+              <w:tab/>
+            </w:r>
+            <w:r>
+              <w:rPr>
+                <w:noProof/>
+                <w:webHidden/>
+              </w:rPr>
+              <w:fldChar w:fldCharType="begin"/>
+            </w:r>
+            <w:r>
+              <w:rPr>
+                <w:noProof/>
+                <w:webHidden/>
+              </w:rPr>
+              <w:instrText xml:space="preserve"> PAGEREF _Toc86765709 \h </w:instrText>
+            </w:r>
+            <w:r>
+              <w:rPr>
+                <w:noProof/>
+                <w:webHidden/>
+              </w:rPr>
+            </w:r>
+            <w:r>
+              <w:rPr>
+                <w:noProof/>
+                <w:webHidden/>
+              </w:rPr>
+              <w:fldChar w:fldCharType="separate"/>
+            </w:r>
+            <w:r>
+              <w:rPr>
+                <w:noProof/>
+                <w:webHidden/>
+              </w:rPr>
+              <w:t>2</w:t>
+            </w:r>
+            <w:r>
+              <w:rPr>
+                <w:noProof/>
+                <w:webHidden/>
+              </w:rPr>
+              <w:fldChar w:fldCharType="end"/>
+            </w:r>
+          </w:hyperlink>
+        </w:p>
+        <w:p>
+          <w:pPr>
+            <w:pStyle w:val="TOC2"/>
+            <w:tabs>
+              <w:tab w:val="right" w:leader="dot" w:pos="9060"/>
+            </w:tabs>
+            <w:rPr>
+              <w:rFonts w:eastAsiaTheme="minorEastAsia"/>
+              <w:noProof/>
+              <w:lang w:eastAsia="fr-FR"/>
+            </w:rPr>
+          </w:pPr>
+          <w:hyperlink w:anchor="_Toc86765710" w:history="1">
+            <w:r>
+              <w:rPr>
+                <w:rStyle w:val="Hyperlink"/>
                 <w:noProof/>
                 <w:lang w:val="en-US"/>
               </w:rPr>
@@ -318,7 +381,7 @@
                 <w:noProof/>
                 <w:webHidden/>
               </w:rPr>
-              <w:instrText xml:space="preserve"> PAGEREF _Toc39482774 \h </w:instrText>
+              <w:instrText xml:space="preserve"> PAGEREF _Toc86765710 \h </w:instrText>
             </w:r>
             <w:r>
               <w:rPr>
@@ -351,7 +414,7 @@
         </w:p>
         <w:p>
           <w:pPr>
-            <w:pStyle w:val="TM1"/>
+            <w:pStyle w:val="TOC1"/>
             <w:tabs>
               <w:tab w:val="right" w:leader="dot" w:pos="9060"/>
             </w:tabs>
@@ -361,10 +424,10 @@
               <w:lang w:eastAsia="fr-FR"/>
             </w:rPr>
           </w:pPr>
-          <w:hyperlink w:anchor="_Toc39482775" w:history="1">
+          <w:hyperlink w:anchor="_Toc86765711" w:history="1">
             <w:r>
               <w:rPr>
-                <w:rStyle w:val="Lienhypertexte"/>
+                <w:rStyle w:val="Hyperlink"/>
                 <w:noProof/>
                 <w:lang w:val="en-US"/>
               </w:rPr>
@@ -389,7 +452,7 @@
                 <w:noProof/>
                 <w:webHidden/>
               </w:rPr>
-              <w:instrText xml:space="preserve"> PAGEREF _Toc39482775 \h </w:instrText>
+              <w:instrText xml:space="preserve"> PAGEREF _Toc86765711 \h </w:instrText>
             </w:r>
             <w:r>
               <w:rPr>
@@ -422,7 +485,7 @@
         </w:p>
         <w:p>
           <w:pPr>
-            <w:pStyle w:val="TM1"/>
+            <w:pStyle w:val="TOC1"/>
             <w:tabs>
               <w:tab w:val="right" w:leader="dot" w:pos="9060"/>
             </w:tabs>
@@ -432,10 +495,10 @@
               <w:lang w:eastAsia="fr-FR"/>
             </w:rPr>
           </w:pPr>
-          <w:hyperlink w:anchor="_Toc39482776" w:history="1">
+          <w:hyperlink w:anchor="_Toc86765712" w:history="1">
             <w:r>
               <w:rPr>
-                <w:rStyle w:val="Lienhypertexte"/>
+                <w:rStyle w:val="Hyperlink"/>
                 <w:noProof/>
                 <w:lang w:val="en-US"/>
               </w:rPr>
@@ -460,7 +523,7 @@
                 <w:noProof/>
                 <w:webHidden/>
               </w:rPr>
-              <w:instrText xml:space="preserve"> PAGEREF _Toc39482776 \h </w:instrText>
+              <w:instrText xml:space="preserve"> PAGEREF _Toc86765712 \h </w:instrText>
             </w:r>
             <w:r>
               <w:rPr>
@@ -493,7 +556,7 @@
         </w:p>
         <w:p>
           <w:pPr>
-            <w:pStyle w:val="TM2"/>
+            <w:pStyle w:val="TOC2"/>
             <w:tabs>
               <w:tab w:val="right" w:leader="dot" w:pos="9060"/>
             </w:tabs>
@@ -503,10 +566,10 @@
               <w:lang w:eastAsia="fr-FR"/>
             </w:rPr>
           </w:pPr>
-          <w:hyperlink w:anchor="_Toc39482777" w:history="1">
+          <w:hyperlink w:anchor="_Toc86765713" w:history="1">
             <w:r>
               <w:rPr>
-                <w:rStyle w:val="Lienhypertexte"/>
+                <w:rStyle w:val="Hyperlink"/>
                 <w:noProof/>
                 <w:lang w:val="en-US"/>
               </w:rPr>
@@ -531,7 +594,7 @@
                 <w:noProof/>
                 <w:webHidden/>
               </w:rPr>
-              <w:instrText xml:space="preserve"> PAGEREF _Toc39482777 \h </w:instrText>
+              <w:instrText xml:space="preserve"> PAGEREF _Toc86765713 \h </w:instrText>
             </w:r>
             <w:r>
               <w:rPr>
@@ -564,7 +627,7 @@
         </w:p>
         <w:p>
           <w:pPr>
-            <w:pStyle w:val="TM2"/>
+            <w:pStyle w:val="TOC2"/>
             <w:tabs>
               <w:tab w:val="right" w:leader="dot" w:pos="9060"/>
             </w:tabs>
@@ -574,10 +637,10 @@
               <w:lang w:eastAsia="fr-FR"/>
             </w:rPr>
           </w:pPr>
-          <w:hyperlink w:anchor="_Toc39482778" w:history="1">
+          <w:hyperlink w:anchor="_Toc86765714" w:history="1">
             <w:r>
               <w:rPr>
-                <w:rStyle w:val="Lienhypertexte"/>
+                <w:rStyle w:val="Hyperlink"/>
                 <w:noProof/>
                 <w:lang w:val="en-US"/>
               </w:rPr>
@@ -602,7 +665,7 @@
                 <w:noProof/>
                 <w:webHidden/>
               </w:rPr>
-              <w:instrText xml:space="preserve"> PAGEREF _Toc39482778 \h </w:instrText>
+              <w:instrText xml:space="preserve"> PAGEREF _Toc86765714 \h </w:instrText>
             </w:r>
             <w:r>
               <w:rPr>
@@ -635,7 +698,7 @@
         </w:p>
         <w:p>
           <w:pPr>
-            <w:pStyle w:val="TM2"/>
+            <w:pStyle w:val="TOC2"/>
             <w:tabs>
               <w:tab w:val="right" w:leader="dot" w:pos="9060"/>
             </w:tabs>
@@ -645,10 +708,10 @@
               <w:lang w:eastAsia="fr-FR"/>
             </w:rPr>
           </w:pPr>
-          <w:hyperlink w:anchor="_Toc39482779" w:history="1">
+          <w:hyperlink w:anchor="_Toc86765715" w:history="1">
             <w:r>
               <w:rPr>
-                <w:rStyle w:val="Lienhypertexte"/>
+                <w:rStyle w:val="Hyperlink"/>
                 <w:noProof/>
                 <w:lang w:val="en-US"/>
               </w:rPr>
@@ -673,7 +736,7 @@
                 <w:noProof/>
                 <w:webHidden/>
               </w:rPr>
-              <w:instrText xml:space="preserve"> PAGEREF _Toc39482779 \h </w:instrText>
+              <w:instrText xml:space="preserve"> PAGEREF _Toc86765715 \h </w:instrText>
             </w:r>
             <w:r>
               <w:rPr>
@@ -737,12 +800,12 @@
     </w:p>
     <w:p>
       <w:pPr>
-        <w:pStyle w:val="Titre1"/>
-        <w:rPr>
-          <w:lang w:val="en-US"/>
-        </w:rPr>
-      </w:pPr>
-      <w:bookmarkStart w:id="0" w:name="_Toc39482771"/>
+        <w:pStyle w:val="Heading1"/>
+        <w:rPr>
+          <w:lang w:val="en-US"/>
+        </w:rPr>
+      </w:pPr>
+      <w:bookmarkStart w:id="0" w:name="_Toc86765706"/>
       <w:r>
         <w:rPr>
           <w:lang w:val="en-US"/>
@@ -754,7 +817,7 @@
     </w:p>
     <w:p>
       <w:pPr>
-        <w:pStyle w:val="Paragraphedeliste"/>
+        <w:pStyle w:val="ListParagraph"/>
         <w:numPr>
           <w:ilvl w:val="0"/>
           <w:numId w:val="1"/>
@@ -778,7 +841,7 @@
     </w:p>
     <w:p>
       <w:pPr>
-        <w:pStyle w:val="Paragraphedeliste"/>
+        <w:pStyle w:val="ListParagraph"/>
         <w:numPr>
           <w:ilvl w:val="0"/>
           <w:numId w:val="1"/>
@@ -802,7 +865,7 @@
     </w:p>
     <w:p>
       <w:pPr>
-        <w:pStyle w:val="Paragraphedeliste"/>
+        <w:pStyle w:val="ListParagraph"/>
         <w:numPr>
           <w:ilvl w:val="0"/>
           <w:numId w:val="1"/>
@@ -826,7 +889,7 @@
     </w:p>
     <w:p>
       <w:pPr>
-        <w:pStyle w:val="Paragraphedeliste"/>
+        <w:pStyle w:val="ListParagraph"/>
         <w:numPr>
           <w:ilvl w:val="0"/>
           <w:numId w:val="1"/>
@@ -850,17 +913,19 @@
     </w:p>
     <w:p>
       <w:pPr>
-        <w:pStyle w:val="Titre1"/>
-        <w:rPr>
-          <w:lang w:val="en-US"/>
-        </w:rPr>
-      </w:pPr>
+        <w:pStyle w:val="Heading1"/>
+        <w:rPr>
+          <w:lang w:val="en-US"/>
+        </w:rPr>
+      </w:pPr>
+      <w:bookmarkStart w:id="1" w:name="_Toc86765707"/>
       <w:r>
         <w:rPr>
           <w:lang w:val="en-US"/>
         </w:rPr>
         <w:t>Installation</w:t>
       </w:r>
+      <w:bookmarkEnd w:id="1"/>
     </w:p>
     <w:p>
       <w:pPr>
@@ -877,19 +942,19 @@
     </w:p>
     <w:p>
       <w:pPr>
-        <w:pStyle w:val="Titre1"/>
-        <w:rPr>
-          <w:lang w:val="en-US"/>
-        </w:rPr>
-      </w:pPr>
-      <w:bookmarkStart w:id="1" w:name="_Toc39482772"/>
+        <w:pStyle w:val="Heading1"/>
+        <w:rPr>
+          <w:lang w:val="en-US"/>
+        </w:rPr>
+      </w:pPr>
+      <w:bookmarkStart w:id="2" w:name="_Toc86765708"/>
       <w:r>
         <w:rPr>
           <w:lang w:val="en-US"/>
         </w:rPr>
         <w:t>Simple associative conditioning:</w:t>
       </w:r>
-      <w:bookmarkEnd w:id="1"/>
+      <w:bookmarkEnd w:id="2"/>
     </w:p>
     <w:p>
       <w:pPr>
@@ -921,23 +986,23 @@
     </w:p>
     <w:p>
       <w:pPr>
-        <w:pStyle w:val="Titre2"/>
-        <w:rPr>
-          <w:lang w:val="en-US"/>
-        </w:rPr>
-      </w:pPr>
-      <w:bookmarkStart w:id="2" w:name="_Toc39482773"/>
+        <w:pStyle w:val="Heading2"/>
+        <w:rPr>
+          <w:lang w:val="en-US"/>
+        </w:rPr>
+      </w:pPr>
+      <w:bookmarkStart w:id="3" w:name="_Toc86765709"/>
       <w:r>
         <w:rPr>
           <w:lang w:val="en-US"/>
         </w:rPr>
         <w:t>Setting up the experiment</w:t>
       </w:r>
-      <w:bookmarkEnd w:id="2"/>
-    </w:p>
-    <w:p>
-      <w:pPr>
-        <w:pStyle w:val="Paragraphedeliste"/>
+      <w:bookmarkEnd w:id="3"/>
+    </w:p>
+    <w:p>
+      <w:pPr>
+        <w:pStyle w:val="ListParagraph"/>
         <w:numPr>
           <w:ilvl w:val="0"/>
           <w:numId w:val="1"/>
@@ -961,7 +1026,7 @@
     </w:p>
     <w:p>
       <w:pPr>
-        <w:pStyle w:val="Paragraphedeliste"/>
+        <w:pStyle w:val="ListParagraph"/>
         <w:numPr>
           <w:ilvl w:val="1"/>
           <w:numId w:val="1"/>
@@ -1069,7 +1134,7 @@
     </w:p>
     <w:p>
       <w:pPr>
-        <w:pStyle w:val="Paragraphedeliste"/>
+        <w:pStyle w:val="ListParagraph"/>
         <w:numPr>
           <w:ilvl w:val="0"/>
           <w:numId w:val="1"/>
@@ -1094,7 +1159,7 @@
     </w:p>
     <w:p>
       <w:pPr>
-        <w:pStyle w:val="Paragraphedeliste"/>
+        <w:pStyle w:val="ListParagraph"/>
         <w:ind w:left="0"/>
         <w:rPr>
           <w:rFonts w:ascii="Times New Roman" w:hAnsi="Times New Roman" w:cs="Times New Roman"/>
@@ -1411,7 +1476,7 @@
     </w:p>
     <w:p>
       <w:pPr>
-        <w:pStyle w:val="Paragraphedeliste"/>
+        <w:pStyle w:val="ListParagraph"/>
         <w:numPr>
           <w:ilvl w:val="0"/>
           <w:numId w:val="1"/>
@@ -1477,7 +1542,7 @@
     </w:p>
     <w:p>
       <w:pPr>
-        <w:pStyle w:val="Paragraphedeliste"/>
+        <w:pStyle w:val="ListParagraph"/>
         <w:numPr>
           <w:ilvl w:val="1"/>
           <w:numId w:val="1"/>
@@ -1728,7 +1793,7 @@
     </w:p>
     <w:p>
       <w:pPr>
-        <w:pStyle w:val="Paragraphedeliste"/>
+        <w:pStyle w:val="ListParagraph"/>
         <w:numPr>
           <w:ilvl w:val="0"/>
           <w:numId w:val="1"/>
@@ -1761,7 +1826,7 @@
     </w:p>
     <w:p>
       <w:pPr>
-        <w:pStyle w:val="Paragraphedeliste"/>
+        <w:pStyle w:val="ListParagraph"/>
         <w:numPr>
           <w:ilvl w:val="1"/>
           <w:numId w:val="1"/>
@@ -1847,7 +1912,7 @@
     </w:p>
     <w:p>
       <w:pPr>
-        <w:pStyle w:val="Paragraphedeliste"/>
+        <w:pStyle w:val="ListParagraph"/>
         <w:numPr>
           <w:ilvl w:val="1"/>
           <w:numId w:val="1"/>
@@ -2019,7 +2084,7 @@
     </w:p>
     <w:p>
       <w:pPr>
-        <w:pStyle w:val="Paragraphedeliste"/>
+        <w:pStyle w:val="ListParagraph"/>
         <w:numPr>
           <w:ilvl w:val="0"/>
           <w:numId w:val="1"/>
@@ -2271,7 +2336,7 @@
     </w:p>
     <w:p>
       <w:pPr>
-        <w:pStyle w:val="Paragraphedeliste"/>
+        <w:pStyle w:val="ListParagraph"/>
         <w:numPr>
           <w:ilvl w:val="0"/>
           <w:numId w:val="1"/>
@@ -2295,7 +2360,7 @@
     </w:p>
     <w:p>
       <w:pPr>
-        <w:pStyle w:val="Paragraphedeliste"/>
+        <w:pStyle w:val="ListParagraph"/>
         <w:numPr>
           <w:ilvl w:val="1"/>
           <w:numId w:val="1"/>
@@ -2409,7 +2474,7 @@
     </w:p>
     <w:p>
       <w:pPr>
-        <w:pStyle w:val="Paragraphedeliste"/>
+        <w:pStyle w:val="ListParagraph"/>
         <w:numPr>
           <w:ilvl w:val="1"/>
           <w:numId w:val="1"/>
@@ -3132,109 +3197,6 @@
       <w:r>
         <w:rPr>
           <w:rFonts w:ascii="Times New Roman" w:hAnsi="Times New Roman" w:cs="Times New Roman"/>
-          <w:sz w:val="24"/>
-          <w:szCs w:val="24"/>
-          <w:lang w:val="en-US"/>
-        </w:rPr>
-        <w:t xml:space="preserve">NB: If </w:t>
-      </w:r>
-      <w:proofErr w:type="gramStart"/>
-      <w:r>
-        <w:rPr>
-          <w:rFonts w:ascii="Times New Roman" w:hAnsi="Times New Roman" w:cs="Times New Roman"/>
-          <w:b/>
-          <w:bCs/>
-          <w:sz w:val="24"/>
-          <w:szCs w:val="24"/>
-          <w:lang w:val="en-US"/>
-        </w:rPr>
-        <w:t>Test ?</w:t>
-      </w:r>
-      <w:proofErr w:type="gramEnd"/>
-      <w:r>
-        <w:rPr>
-          <w:rFonts w:ascii="Times New Roman" w:hAnsi="Times New Roman" w:cs="Times New Roman"/>
-          <w:sz w:val="24"/>
-          <w:szCs w:val="24"/>
-          <w:lang w:val="en-US"/>
-        </w:rPr>
-        <w:t xml:space="preserve"> and</w:t>
-      </w:r>
-      <w:r>
-        <w:rPr>
-          <w:rFonts w:ascii="Times New Roman" w:hAnsi="Times New Roman" w:cs="Times New Roman"/>
-          <w:sz w:val="24"/>
-          <w:szCs w:val="24"/>
-          <w:lang w:val="en-US"/>
-        </w:rPr>
-        <w:t xml:space="preserve"> </w:t>
-      </w:r>
-      <w:proofErr w:type="spellStart"/>
-      <w:r>
-        <w:rPr>
-          <w:rFonts w:ascii="Times New Roman" w:hAnsi="Times New Roman" w:cs="Times New Roman"/>
-          <w:b/>
-          <w:bCs/>
-          <w:sz w:val="24"/>
-          <w:szCs w:val="24"/>
-          <w:lang w:val="en-US"/>
-        </w:rPr>
-        <w:t>PreTest</w:t>
-      </w:r>
-      <w:proofErr w:type="spellEnd"/>
-      <w:r>
-        <w:rPr>
-          <w:rFonts w:ascii="Times New Roman" w:hAnsi="Times New Roman" w:cs="Times New Roman"/>
-          <w:b/>
-          <w:bCs/>
-          <w:sz w:val="24"/>
-          <w:szCs w:val="24"/>
-          <w:lang w:val="en-US"/>
-        </w:rPr>
-        <w:t xml:space="preserve"> ?</w:t>
-      </w:r>
-      <w:r>
-        <w:rPr>
-          <w:rFonts w:ascii="Times New Roman" w:hAnsi="Times New Roman" w:cs="Times New Roman"/>
-          <w:sz w:val="24"/>
-          <w:szCs w:val="24"/>
-          <w:lang w:val="en-US"/>
-        </w:rPr>
-        <w:t xml:space="preserve"> are both </w:t>
-      </w:r>
-      <w:r>
-        <w:rPr>
-          <w:rFonts w:ascii="Times New Roman" w:hAnsi="Times New Roman" w:cs="Times New Roman"/>
-          <w:b/>
-          <w:bCs/>
-          <w:sz w:val="24"/>
-          <w:szCs w:val="24"/>
-          <w:lang w:val="en-US"/>
-        </w:rPr>
-        <w:t>Yes</w:t>
-      </w:r>
-      <w:r>
-        <w:rPr>
-          <w:rFonts w:ascii="Times New Roman" w:hAnsi="Times New Roman" w:cs="Times New Roman"/>
-          <w:sz w:val="24"/>
-          <w:szCs w:val="24"/>
-          <w:lang w:val="en-US"/>
-        </w:rPr>
-        <w:t xml:space="preserve"> then the software will display one of the stimuli, chosen randomly, in full screen for the duration of the trial. This can useful for absolute conditioning.</w:t>
-      </w:r>
-    </w:p>
-    <w:p>
-      <w:pPr>
-        <w:rPr>
-          <w:rFonts w:ascii="Times New Roman" w:hAnsi="Times New Roman" w:cs="Times New Roman"/>
-          <w:sz w:val="24"/>
-          <w:szCs w:val="24"/>
-          <w:lang w:val="en-US"/>
-        </w:rPr>
-      </w:pPr>
-      <w:r>
-        <w:rPr>
-          <w:rFonts w:ascii="Times New Roman" w:hAnsi="Times New Roman" w:cs="Times New Roman"/>
           <w:b/>
           <w:bCs/>
           <w:sz w:val="24"/>
@@ -3574,7 +3536,7 @@
     </w:p>
     <w:p>
       <w:pPr>
-        <w:pStyle w:val="Paragraphedeliste"/>
+        <w:pStyle w:val="ListParagraph"/>
         <w:numPr>
           <w:ilvl w:val="0"/>
           <w:numId w:val="1"/>
@@ -3598,7 +3560,7 @@
     </w:p>
     <w:p>
       <w:pPr>
-        <w:pStyle w:val="Paragraphedeliste"/>
+        <w:pStyle w:val="ListParagraph"/>
         <w:rPr>
           <w:rFonts w:ascii="Times New Roman" w:hAnsi="Times New Roman" w:cs="Times New Roman"/>
           <w:sz w:val="24"/>
@@ -3880,17 +3842,13 @@
       </w:pPr>
       <w:r>
         <w:rPr>
-          <w:rFonts w:ascii="Times New Roman" w:hAnsi="Times New Roman" w:cs="Times New Roman"/>
           <w:noProof/>
-          <w:sz w:val="24"/>
-          <w:szCs w:val="24"/>
-          <w:lang w:val="en-US"/>
         </w:rPr>
         <w:drawing>
-          <wp:inline distT="0" distB="0" distL="0" distR="0" wp14:anchorId="126D9E16" wp14:editId="3A2E32ED">
-            <wp:extent cx="5759450" cy="1715770"/>
+          <wp:inline distT="0" distB="0" distL="0" distR="0" wp14:anchorId="7A689B2E" wp14:editId="458B74F0">
+            <wp:extent cx="5759450" cy="2388235"/>
             <wp:effectExtent l="0" t="0" r="0" b="0"/>
-            <wp:docPr id="20" name="Picture 20"/>
+            <wp:docPr id="12" name="Picture 12"/>
             <wp:cNvGraphicFramePr>
               <a:graphicFrameLocks xmlns:a="http://schemas.openxmlformats.org/drawingml/2006/main" noChangeAspect="1"/>
             </wp:cNvGraphicFramePr>
@@ -3898,23 +3856,36 @@
               <a:graphicData uri="http://schemas.openxmlformats.org/drawingml/2006/picture">
                 <pic:pic xmlns:pic="http://schemas.openxmlformats.org/drawingml/2006/picture">
                   <pic:nvPicPr>
-                    <pic:cNvPr id="1" name=""/>
-                    <pic:cNvPicPr/>
+                    <pic:cNvPr id="0" name="Picture 1"/>
+                    <pic:cNvPicPr>
+                      <a:picLocks noChangeAspect="1" noChangeArrowheads="1"/>
+                    </pic:cNvPicPr>
                   </pic:nvPicPr>
                   <pic:blipFill>
-                    <a:blip r:embed="rId23"/>
+                    <a:blip r:embed="rId23" cstate="print">
+                      <a:extLst>
+                        <a:ext uri="{28A0092B-C50C-407E-A947-70E740481C1C}">
+                          <a14:useLocalDpi xmlns:a14="http://schemas.microsoft.com/office/drawing/2010/main" val="0"/>
+                        </a:ext>
+                      </a:extLst>
+                    </a:blip>
+                    <a:srcRect/>
                     <a:stretch>
                       <a:fillRect/>
                     </a:stretch>
                   </pic:blipFill>
-                  <pic:spPr>
+                  <pic:spPr bwMode="auto">
                     <a:xfrm>
                       <a:off x="0" y="0"/>
-                      <a:ext cx="5759450" cy="1715770"/>
+                      <a:ext cx="5759450" cy="2388235"/>
                     </a:xfrm>
                     <a:prstGeom prst="rect">
                       <a:avLst/>
                     </a:prstGeom>
+                    <a:noFill/>
+                    <a:ln>
+                      <a:noFill/>
+                    </a:ln>
                   </pic:spPr>
                 </pic:pic>
               </a:graphicData>
@@ -3925,26 +3896,7 @@
     </w:p>
     <w:p>
       <w:pPr>
-        <w:rPr>
-          <w:rFonts w:ascii="Times New Roman" w:hAnsi="Times New Roman" w:cs="Times New Roman"/>
-          <w:sz w:val="24"/>
-          <w:szCs w:val="24"/>
-          <w:lang w:val="en-US"/>
-        </w:rPr>
-      </w:pPr>
-      <w:r>
-        <w:rPr>
-          <w:rFonts w:ascii="Times New Roman" w:hAnsi="Times New Roman" w:cs="Times New Roman"/>
-          <w:sz w:val="24"/>
-          <w:szCs w:val="24"/>
-          <w:lang w:val="en-US"/>
-        </w:rPr>
-        <w:t>Future versions might get a better formatting to make manual editing easier.</w:t>
-      </w:r>
-    </w:p>
-    <w:p>
-      <w:pPr>
-        <w:pStyle w:val="Paragraphedeliste"/>
+        <w:pStyle w:val="ListParagraph"/>
         <w:numPr>
           <w:ilvl w:val="0"/>
           <w:numId w:val="1"/>
@@ -4206,7 +4158,7 @@
     </w:p>
     <w:p>
       <w:pPr>
-        <w:pStyle w:val="Paragraphedeliste"/>
+        <w:pStyle w:val="ListParagraph"/>
         <w:numPr>
           <w:ilvl w:val="0"/>
           <w:numId w:val="1"/>
@@ -4242,7 +4194,7 @@
     </w:p>
     <w:p>
       <w:pPr>
-        <w:pStyle w:val="Paragraphedeliste"/>
+        <w:pStyle w:val="ListParagraph"/>
         <w:rPr>
           <w:rFonts w:ascii="Times New Roman" w:hAnsi="Times New Roman" w:cs="Times New Roman"/>
           <w:sz w:val="24"/>
@@ -4356,19 +4308,19 @@
     </w:p>
     <w:p>
       <w:pPr>
-        <w:pStyle w:val="Titre2"/>
-        <w:rPr>
-          <w:lang w:val="en-US"/>
-        </w:rPr>
-      </w:pPr>
-      <w:bookmarkStart w:id="3" w:name="_Toc39482774"/>
+        <w:pStyle w:val="Heading2"/>
+        <w:rPr>
+          <w:lang w:val="en-US"/>
+        </w:rPr>
+      </w:pPr>
+      <w:bookmarkStart w:id="4" w:name="_Toc86765710"/>
       <w:r>
         <w:rPr>
           <w:lang w:val="en-US"/>
         </w:rPr>
         <w:t>During the experiment</w:t>
       </w:r>
-      <w:bookmarkEnd w:id="3"/>
+      <w:bookmarkEnd w:id="4"/>
     </w:p>
     <w:p>
       <w:pPr>
@@ -4504,19 +4456,19 @@
     </w:p>
     <w:p>
       <w:pPr>
-        <w:pStyle w:val="Titre1"/>
-        <w:rPr>
-          <w:lang w:val="en-US"/>
-        </w:rPr>
-      </w:pPr>
-      <w:bookmarkStart w:id="4" w:name="_Toc39482775"/>
+        <w:pStyle w:val="Heading1"/>
+        <w:rPr>
+          <w:lang w:val="en-US"/>
+        </w:rPr>
+      </w:pPr>
+      <w:bookmarkStart w:id="5" w:name="_Toc86765711"/>
       <w:r>
         <w:rPr>
           <w:lang w:val="en-US"/>
         </w:rPr>
         <w:t>Data output</w:t>
       </w:r>
-      <w:bookmarkEnd w:id="4"/>
+      <w:bookmarkEnd w:id="5"/>
     </w:p>
     <w:p>
       <w:pPr>
@@ -4706,7 +4658,7 @@
     </w:p>
     <w:p>
       <w:pPr>
-        <w:pStyle w:val="Paragraphedeliste"/>
+        <w:pStyle w:val="ListParagraph"/>
         <w:numPr>
           <w:ilvl w:val="0"/>
           <w:numId w:val="1"/>
@@ -4750,7 +4702,7 @@
     </w:p>
     <w:p>
       <w:pPr>
-        <w:pStyle w:val="Paragraphedeliste"/>
+        <w:pStyle w:val="ListParagraph"/>
         <w:numPr>
           <w:ilvl w:val="0"/>
           <w:numId w:val="1"/>
@@ -4785,7 +4737,7 @@
     </w:p>
     <w:p>
       <w:pPr>
-        <w:pStyle w:val="Paragraphedeliste"/>
+        <w:pStyle w:val="ListParagraph"/>
         <w:numPr>
           <w:ilvl w:val="0"/>
           <w:numId w:val="1"/>
@@ -4822,7 +4774,7 @@
     </w:p>
     <w:p>
       <w:pPr>
-        <w:pStyle w:val="Paragraphedeliste"/>
+        <w:pStyle w:val="ListParagraph"/>
         <w:numPr>
           <w:ilvl w:val="0"/>
           <w:numId w:val="1"/>
@@ -4881,7 +4833,7 @@
     </w:p>
     <w:p>
       <w:pPr>
-        <w:pStyle w:val="Paragraphedeliste"/>
+        <w:pStyle w:val="ListParagraph"/>
         <w:numPr>
           <w:ilvl w:val="0"/>
           <w:numId w:val="1"/>
@@ -4918,7 +4870,7 @@
     </w:p>
     <w:p>
       <w:pPr>
-        <w:pStyle w:val="Paragraphedeliste"/>
+        <w:pStyle w:val="ListParagraph"/>
         <w:numPr>
           <w:ilvl w:val="0"/>
           <w:numId w:val="1"/>
@@ -4958,7 +4910,7 @@
     </w:p>
     <w:p>
       <w:pPr>
-        <w:pStyle w:val="Paragraphedeliste"/>
+        <w:pStyle w:val="ListParagraph"/>
         <w:numPr>
           <w:ilvl w:val="0"/>
           <w:numId w:val="1"/>
@@ -4995,7 +4947,7 @@
     </w:p>
     <w:p>
       <w:pPr>
-        <w:pStyle w:val="Paragraphedeliste"/>
+        <w:pStyle w:val="ListParagraph"/>
         <w:numPr>
           <w:ilvl w:val="0"/>
           <w:numId w:val="1"/>
@@ -5032,7 +4984,7 @@
     </w:p>
     <w:p>
       <w:pPr>
-        <w:pStyle w:val="Paragraphedeliste"/>
+        <w:pStyle w:val="ListParagraph"/>
         <w:numPr>
           <w:ilvl w:val="0"/>
           <w:numId w:val="1"/>
@@ -5069,7 +5021,7 @@
     </w:p>
     <w:p>
       <w:pPr>
-        <w:pStyle w:val="Paragraphedeliste"/>
+        <w:pStyle w:val="ListParagraph"/>
         <w:numPr>
           <w:ilvl w:val="0"/>
           <w:numId w:val="1"/>
@@ -5115,7 +5067,7 @@
     </w:p>
     <w:p>
       <w:pPr>
-        <w:pStyle w:val="Paragraphedeliste"/>
+        <w:pStyle w:val="ListParagraph"/>
         <w:numPr>
           <w:ilvl w:val="0"/>
           <w:numId w:val="1"/>
@@ -5163,7 +5115,7 @@
     </w:p>
     <w:p>
       <w:pPr>
-        <w:pStyle w:val="Paragraphedeliste"/>
+        <w:pStyle w:val="ListParagraph"/>
         <w:numPr>
           <w:ilvl w:val="0"/>
           <w:numId w:val="1"/>
@@ -5200,7 +5152,7 @@
     </w:p>
     <w:p>
       <w:pPr>
-        <w:pStyle w:val="Paragraphedeliste"/>
+        <w:pStyle w:val="ListParagraph"/>
         <w:numPr>
           <w:ilvl w:val="0"/>
           <w:numId w:val="1"/>
@@ -5239,39 +5191,39 @@
     </w:p>
     <w:p>
       <w:pPr>
-        <w:pStyle w:val="Titre1"/>
-        <w:rPr>
-          <w:lang w:val="en-US"/>
-        </w:rPr>
-      </w:pPr>
-      <w:bookmarkStart w:id="5" w:name="_Toc39482776"/>
+        <w:pStyle w:val="Heading1"/>
+        <w:rPr>
+          <w:lang w:val="en-US"/>
+        </w:rPr>
+      </w:pPr>
+      <w:bookmarkStart w:id="6" w:name="_Toc86765712"/>
       <w:r>
         <w:rPr>
           <w:lang w:val="en-US"/>
         </w:rPr>
         <w:t>Extra functionalities</w:t>
       </w:r>
-      <w:bookmarkEnd w:id="5"/>
-    </w:p>
-    <w:p>
-      <w:pPr>
-        <w:pStyle w:val="Titre2"/>
-        <w:rPr>
-          <w:lang w:val="en-US"/>
-        </w:rPr>
-      </w:pPr>
-      <w:bookmarkStart w:id="6" w:name="_Toc39482777"/>
+      <w:bookmarkEnd w:id="6"/>
+    </w:p>
+    <w:p>
+      <w:pPr>
+        <w:pStyle w:val="Heading2"/>
+        <w:rPr>
+          <w:lang w:val="en-US"/>
+        </w:rPr>
+      </w:pPr>
+      <w:bookmarkStart w:id="7" w:name="_Toc86765713"/>
       <w:r>
         <w:rPr>
           <w:lang w:val="en-US"/>
         </w:rPr>
         <w:t>Settings and calibrations</w:t>
       </w:r>
-      <w:bookmarkEnd w:id="6"/>
-    </w:p>
-    <w:p>
-      <w:pPr>
-        <w:pStyle w:val="Paragraphedeliste"/>
+      <w:bookmarkEnd w:id="7"/>
+    </w:p>
+    <w:p>
+      <w:pPr>
+        <w:pStyle w:val="ListParagraph"/>
         <w:numPr>
           <w:ilvl w:val="0"/>
           <w:numId w:val="1"/>
@@ -5295,7 +5247,7 @@
     </w:p>
     <w:p>
       <w:pPr>
-        <w:pStyle w:val="Paragraphedeliste"/>
+        <w:pStyle w:val="ListParagraph"/>
         <w:rPr>
           <w:rFonts w:ascii="Times New Roman" w:hAnsi="Times New Roman" w:cs="Times New Roman"/>
           <w:sz w:val="24"/>
@@ -5357,7 +5309,7 @@
     </w:p>
     <w:p>
       <w:pPr>
-        <w:pStyle w:val="Paragraphedeliste"/>
+        <w:pStyle w:val="ListParagraph"/>
         <w:rPr>
           <w:rFonts w:ascii="Times New Roman" w:hAnsi="Times New Roman" w:cs="Times New Roman"/>
           <w:sz w:val="24"/>
@@ -5377,7 +5329,7 @@
     </w:p>
     <w:p>
       <w:pPr>
-        <w:pStyle w:val="Paragraphedeliste"/>
+        <w:pStyle w:val="ListParagraph"/>
         <w:numPr>
           <w:ilvl w:val="0"/>
           <w:numId w:val="1"/>
@@ -5401,7 +5353,7 @@
     </w:p>
     <w:p>
       <w:pPr>
-        <w:pStyle w:val="Paragraphedeliste"/>
+        <w:pStyle w:val="ListParagraph"/>
         <w:rPr>
           <w:rFonts w:ascii="Times New Roman" w:hAnsi="Times New Roman" w:cs="Times New Roman"/>
           <w:sz w:val="24"/>
@@ -5456,7 +5408,7 @@
     </w:p>
     <w:p>
       <w:pPr>
-        <w:pStyle w:val="Paragraphedeliste"/>
+        <w:pStyle w:val="ListParagraph"/>
         <w:rPr>
           <w:rFonts w:ascii="Times New Roman" w:hAnsi="Times New Roman" w:cs="Times New Roman"/>
           <w:sz w:val="24"/>
@@ -5585,7 +5537,7 @@
     </w:p>
     <w:p>
       <w:pPr>
-        <w:pStyle w:val="Paragraphedeliste"/>
+        <w:pStyle w:val="ListParagraph"/>
         <w:rPr>
           <w:rFonts w:ascii="Times New Roman" w:hAnsi="Times New Roman" w:cs="Times New Roman"/>
           <w:sz w:val="24"/>
@@ -5616,7 +5568,7 @@
     </w:p>
     <w:p>
       <w:pPr>
-        <w:pStyle w:val="Paragraphedeliste"/>
+        <w:pStyle w:val="ListParagraph"/>
         <w:numPr>
           <w:ilvl w:val="0"/>
           <w:numId w:val="1"/>
@@ -5640,7 +5592,7 @@
     </w:p>
     <w:p>
       <w:pPr>
-        <w:pStyle w:val="Paragraphedeliste"/>
+        <w:pStyle w:val="ListParagraph"/>
         <w:rPr>
           <w:rFonts w:ascii="Times New Roman" w:hAnsi="Times New Roman" w:cs="Times New Roman"/>
           <w:sz w:val="24"/>
@@ -5702,7 +5654,7 @@
     </w:p>
     <w:p>
       <w:pPr>
-        <w:pStyle w:val="Paragraphedeliste"/>
+        <w:pStyle w:val="ListParagraph"/>
         <w:rPr>
           <w:rFonts w:ascii="Times New Roman" w:hAnsi="Times New Roman" w:cs="Times New Roman"/>
           <w:sz w:val="24"/>
@@ -5759,7 +5711,7 @@
     </w:p>
     <w:p>
       <w:pPr>
-        <w:pStyle w:val="Paragraphedeliste"/>
+        <w:pStyle w:val="ListParagraph"/>
         <w:numPr>
           <w:ilvl w:val="0"/>
           <w:numId w:val="1"/>
@@ -5784,7 +5736,7 @@
     </w:p>
     <w:p>
       <w:pPr>
-        <w:pStyle w:val="Paragraphedeliste"/>
+        <w:pStyle w:val="ListParagraph"/>
         <w:rPr>
           <w:rFonts w:ascii="Times New Roman" w:hAnsi="Times New Roman" w:cs="Times New Roman"/>
           <w:sz w:val="24"/>
@@ -5839,7 +5791,7 @@
     </w:p>
     <w:p>
       <w:pPr>
-        <w:pStyle w:val="Paragraphedeliste"/>
+        <w:pStyle w:val="ListParagraph"/>
         <w:rPr>
           <w:rFonts w:ascii="Times New Roman" w:hAnsi="Times New Roman" w:cs="Times New Roman"/>
           <w:sz w:val="24"/>
@@ -5883,16 +5835,7 @@
           <w:szCs w:val="24"/>
           <w:lang w:val="en-US"/>
         </w:rPr>
-        <w:t>every 0.0167 second</w:t>
-      </w:r>
-      <w:r>
-        <w:rPr>
-          <w:rFonts w:ascii="Times New Roman" w:hAnsi="Times New Roman" w:cs="Times New Roman"/>
-          <w:sz w:val="24"/>
-          <w:szCs w:val="24"/>
-          <w:lang w:val="en-US"/>
-        </w:rPr>
-        <w:t>)</w:t>
+        <w:t>every 0.0167 second)</w:t>
       </w:r>
       <w:r>
         <w:rPr>
@@ -5906,7 +5849,7 @@
     </w:p>
     <w:p>
       <w:pPr>
-        <w:pStyle w:val="Paragraphedeliste"/>
+        <w:pStyle w:val="ListParagraph"/>
         <w:numPr>
           <w:ilvl w:val="0"/>
           <w:numId w:val="1"/>
@@ -5932,7 +5875,7 @@
     </w:p>
     <w:p>
       <w:pPr>
-        <w:pStyle w:val="Paragraphedeliste"/>
+        <w:pStyle w:val="ListParagraph"/>
         <w:rPr>
           <w:rFonts w:ascii="Times New Roman" w:hAnsi="Times New Roman" w:cs="Times New Roman"/>
           <w:sz w:val="24"/>
@@ -5987,7 +5930,7 @@
     </w:p>
     <w:p>
       <w:pPr>
-        <w:pStyle w:val="Paragraphedeliste"/>
+        <w:pStyle w:val="ListParagraph"/>
         <w:rPr>
           <w:rFonts w:ascii="Times New Roman" w:hAnsi="Times New Roman" w:cs="Times New Roman"/>
           <w:sz w:val="24"/>
@@ -6224,7 +6167,7 @@
     </w:p>
     <w:p>
       <w:pPr>
-        <w:pStyle w:val="Paragraphedeliste"/>
+        <w:pStyle w:val="ListParagraph"/>
         <w:numPr>
           <w:ilvl w:val="0"/>
           <w:numId w:val="1"/>
@@ -6260,7 +6203,7 @@
     </w:p>
     <w:p>
       <w:pPr>
-        <w:pStyle w:val="Paragraphedeliste"/>
+        <w:pStyle w:val="ListParagraph"/>
         <w:rPr>
           <w:rFonts w:ascii="Times New Roman" w:hAnsi="Times New Roman" w:cs="Times New Roman"/>
           <w:sz w:val="24"/>
@@ -6315,7 +6258,7 @@
     </w:p>
     <w:p>
       <w:pPr>
-        <w:pStyle w:val="Paragraphedeliste"/>
+        <w:pStyle w:val="ListParagraph"/>
         <w:rPr>
           <w:rFonts w:ascii="Times New Roman" w:hAnsi="Times New Roman" w:cs="Times New Roman"/>
           <w:sz w:val="24"/>
@@ -6526,18 +6469,18 @@
     </w:p>
     <w:p>
       <w:pPr>
-        <w:pStyle w:val="Paragraphedeliste"/>
-        <w:rPr>
-          <w:rFonts w:ascii="Times New Roman" w:hAnsi="Times New Roman" w:cs="Times New Roman"/>
-          <w:sz w:val="24"/>
-          <w:szCs w:val="24"/>
-          <w:lang w:val="en-US"/>
-        </w:rPr>
-      </w:pPr>
-    </w:p>
-    <w:p>
-      <w:pPr>
-        <w:pStyle w:val="Paragraphedeliste"/>
+        <w:pStyle w:val="ListParagraph"/>
+        <w:rPr>
+          <w:rFonts w:ascii="Times New Roman" w:hAnsi="Times New Roman" w:cs="Times New Roman"/>
+          <w:sz w:val="24"/>
+          <w:szCs w:val="24"/>
+          <w:lang w:val="en-US"/>
+        </w:rPr>
+      </w:pPr>
+    </w:p>
+    <w:p>
+      <w:pPr>
+        <w:pStyle w:val="ListParagraph"/>
         <w:numPr>
           <w:ilvl w:val="0"/>
           <w:numId w:val="1"/>
@@ -6565,7 +6508,7 @@
     </w:p>
     <w:p>
       <w:pPr>
-        <w:pStyle w:val="Paragraphedeliste"/>
+        <w:pStyle w:val="ListParagraph"/>
         <w:rPr>
           <w:rFonts w:ascii="Times New Roman" w:hAnsi="Times New Roman" w:cs="Times New Roman"/>
           <w:sz w:val="24"/>
@@ -6627,7 +6570,7 @@
     </w:p>
     <w:p>
       <w:pPr>
-        <w:pStyle w:val="Paragraphedeliste"/>
+        <w:pStyle w:val="ListParagraph"/>
         <w:rPr>
           <w:rFonts w:ascii="Times New Roman" w:hAnsi="Times New Roman" w:cs="Times New Roman"/>
           <w:sz w:val="24"/>
@@ -6789,7 +6732,7 @@
     </w:p>
     <w:p>
       <w:pPr>
-        <w:pStyle w:val="Paragraphedeliste"/>
+        <w:pStyle w:val="ListParagraph"/>
         <w:numPr>
           <w:ilvl w:val="0"/>
           <w:numId w:val="1"/>
@@ -6829,7 +6772,7 @@
     </w:p>
     <w:p>
       <w:pPr>
-        <w:pStyle w:val="Paragraphedeliste"/>
+        <w:pStyle w:val="ListParagraph"/>
         <w:rPr>
           <w:rFonts w:ascii="Times New Roman" w:hAnsi="Times New Roman" w:cs="Times New Roman"/>
           <w:sz w:val="24"/>
@@ -6884,7 +6827,7 @@
     </w:p>
     <w:p>
       <w:pPr>
-        <w:pStyle w:val="Paragraphedeliste"/>
+        <w:pStyle w:val="ListParagraph"/>
         <w:rPr>
           <w:rFonts w:ascii="Times New Roman" w:hAnsi="Times New Roman" w:cs="Times New Roman"/>
           <w:sz w:val="24"/>
@@ -6915,18 +6858,18 @@
     </w:p>
     <w:p>
       <w:pPr>
-        <w:pStyle w:val="Paragraphedeliste"/>
-        <w:rPr>
-          <w:rFonts w:ascii="Times New Roman" w:hAnsi="Times New Roman" w:cs="Times New Roman"/>
-          <w:sz w:val="24"/>
-          <w:szCs w:val="24"/>
-          <w:lang w:val="en-US"/>
-        </w:rPr>
-      </w:pPr>
-    </w:p>
-    <w:p>
-      <w:pPr>
-        <w:pStyle w:val="Paragraphedeliste"/>
+        <w:pStyle w:val="ListParagraph"/>
+        <w:rPr>
+          <w:rFonts w:ascii="Times New Roman" w:hAnsi="Times New Roman" w:cs="Times New Roman"/>
+          <w:sz w:val="24"/>
+          <w:szCs w:val="24"/>
+          <w:lang w:val="en-US"/>
+        </w:rPr>
+      </w:pPr>
+    </w:p>
+    <w:p>
+      <w:pPr>
+        <w:pStyle w:val="ListParagraph"/>
         <w:numPr>
           <w:ilvl w:val="0"/>
           <w:numId w:val="1"/>
@@ -7013,7 +6956,7 @@
     </w:p>
     <w:p>
       <w:pPr>
-        <w:pStyle w:val="Paragraphedeliste"/>
+        <w:pStyle w:val="ListParagraph"/>
         <w:rPr>
           <w:rFonts w:ascii="Times New Roman" w:hAnsi="Times New Roman" w:cs="Times New Roman"/>
           <w:sz w:val="24"/>
@@ -7068,7 +7011,7 @@
     </w:p>
     <w:p>
       <w:pPr>
-        <w:pStyle w:val="Paragraphedeliste"/>
+        <w:pStyle w:val="ListParagraph"/>
         <w:rPr>
           <w:rFonts w:ascii="Times New Roman" w:hAnsi="Times New Roman" w:cs="Times New Roman"/>
           <w:sz w:val="24"/>
@@ -7107,12 +7050,12 @@
     </w:p>
     <w:p>
       <w:pPr>
-        <w:pStyle w:val="Titre2"/>
-        <w:rPr>
-          <w:lang w:val="en-US"/>
-        </w:rPr>
-      </w:pPr>
-      <w:bookmarkStart w:id="7" w:name="_Toc39482778"/>
+        <w:pStyle w:val="Heading2"/>
+        <w:rPr>
+          <w:lang w:val="en-US"/>
+        </w:rPr>
+      </w:pPr>
+      <w:bookmarkStart w:id="8" w:name="_Toc86765714"/>
       <w:r>
         <w:rPr>
           <w:lang w:val="en-US"/>
@@ -7120,11 +7063,11 @@
         <w:lastRenderedPageBreak/>
         <w:t>Texture animation</w:t>
       </w:r>
-      <w:bookmarkEnd w:id="7"/>
-    </w:p>
-    <w:p>
-      <w:pPr>
-        <w:pStyle w:val="Paragraphedeliste"/>
+      <w:bookmarkEnd w:id="8"/>
+    </w:p>
+    <w:p>
+      <w:pPr>
+        <w:pStyle w:val="ListParagraph"/>
         <w:numPr>
           <w:ilvl w:val="0"/>
           <w:numId w:val="1"/>
@@ -7159,7 +7102,7 @@
     </w:p>
     <w:p>
       <w:pPr>
-        <w:pStyle w:val="Paragraphedeliste"/>
+        <w:pStyle w:val="ListParagraph"/>
         <w:rPr>
           <w:rFonts w:ascii="Times New Roman" w:hAnsi="Times New Roman" w:cs="Times New Roman"/>
           <w:sz w:val="24"/>
@@ -7268,7 +7211,7 @@
     </w:p>
     <w:p>
       <w:pPr>
-        <w:pStyle w:val="Paragraphedeliste"/>
+        <w:pStyle w:val="ListParagraph"/>
         <w:numPr>
           <w:ilvl w:val="1"/>
           <w:numId w:val="1"/>
@@ -7332,7 +7275,7 @@
     </w:p>
     <w:p>
       <w:pPr>
-        <w:pStyle w:val="Paragraphedeliste"/>
+        <w:pStyle w:val="ListParagraph"/>
         <w:numPr>
           <w:ilvl w:val="1"/>
           <w:numId w:val="1"/>
@@ -7356,7 +7299,7 @@
     </w:p>
     <w:p>
       <w:pPr>
-        <w:pStyle w:val="Paragraphedeliste"/>
+        <w:pStyle w:val="ListParagraph"/>
         <w:numPr>
           <w:ilvl w:val="1"/>
           <w:numId w:val="1"/>
@@ -7380,7 +7323,7 @@
     </w:p>
     <w:p>
       <w:pPr>
-        <w:pStyle w:val="Paragraphedeliste"/>
+        <w:pStyle w:val="ListParagraph"/>
         <w:numPr>
           <w:ilvl w:val="1"/>
           <w:numId w:val="1"/>
@@ -7424,7 +7367,7 @@
     </w:p>
     <w:p>
       <w:pPr>
-        <w:pStyle w:val="Paragraphedeliste"/>
+        <w:pStyle w:val="ListParagraph"/>
         <w:numPr>
           <w:ilvl w:val="0"/>
           <w:numId w:val="1"/>
@@ -7461,7 +7404,7 @@
     </w:p>
     <w:p>
       <w:pPr>
-        <w:pStyle w:val="Paragraphedeliste"/>
+        <w:pStyle w:val="ListParagraph"/>
         <w:rPr>
           <w:rFonts w:ascii="Times New Roman" w:hAnsi="Times New Roman" w:cs="Times New Roman"/>
           <w:sz w:val="24"/>
@@ -7516,7 +7459,7 @@
     </w:p>
     <w:p>
       <w:pPr>
-        <w:pStyle w:val="Paragraphedeliste"/>
+        <w:pStyle w:val="ListParagraph"/>
         <w:rPr>
           <w:rFonts w:ascii="Times New Roman" w:hAnsi="Times New Roman" w:cs="Times New Roman"/>
           <w:sz w:val="24"/>
@@ -7571,7 +7514,7 @@
     </w:p>
     <w:p>
       <w:pPr>
-        <w:pStyle w:val="Paragraphedeliste"/>
+        <w:pStyle w:val="ListParagraph"/>
         <w:numPr>
           <w:ilvl w:val="1"/>
           <w:numId w:val="1"/>
@@ -7606,7 +7549,7 @@
     </w:p>
     <w:p>
       <w:pPr>
-        <w:pStyle w:val="Paragraphedeliste"/>
+        <w:pStyle w:val="ListParagraph"/>
         <w:numPr>
           <w:ilvl w:val="1"/>
           <w:numId w:val="1"/>
@@ -7636,7 +7579,7 @@
           <w:szCs w:val="24"/>
           <w:lang w:val="en-US"/>
         </w:rPr>
-        <w:t xml:space="preserve"> sets the number of time the texture is changed per </w:t>
+        <w:t xml:space="preserve"> sets the number of </w:t>
       </w:r>
       <w:proofErr w:type="gramStart"/>
       <w:r>
@@ -7646,7 +7589,7 @@
           <w:szCs w:val="24"/>
           <w:lang w:val="en-US"/>
         </w:rPr>
-        <w:t>seconds,</w:t>
+        <w:t>time</w:t>
       </w:r>
       <w:proofErr w:type="gramEnd"/>
       <w:r>
@@ -7656,12 +7599,12 @@
           <w:szCs w:val="24"/>
           <w:lang w:val="en-US"/>
         </w:rPr>
-        <w:t xml:space="preserve"> this is capped by the number of processor cycle per seconds.</w:t>
-      </w:r>
-    </w:p>
-    <w:p>
-      <w:pPr>
-        <w:pStyle w:val="Paragraphedeliste"/>
+        <w:t xml:space="preserve"> the texture is changed per seconds, this is capped by the number of processor cycle per seconds.</w:t>
+      </w:r>
+    </w:p>
+    <w:p>
+      <w:pPr>
+        <w:pStyle w:val="ListParagraph"/>
         <w:numPr>
           <w:ilvl w:val="1"/>
           <w:numId w:val="1"/>
@@ -7696,7 +7639,7 @@
     </w:p>
     <w:p>
       <w:pPr>
-        <w:pStyle w:val="Paragraphedeliste"/>
+        <w:pStyle w:val="ListParagraph"/>
         <w:numPr>
           <w:ilvl w:val="1"/>
           <w:numId w:val="1"/>
@@ -7731,7 +7674,7 @@
     </w:p>
     <w:p>
       <w:pPr>
-        <w:pStyle w:val="Paragraphedeliste"/>
+        <w:pStyle w:val="ListParagraph"/>
         <w:numPr>
           <w:ilvl w:val="1"/>
           <w:numId w:val="1"/>
@@ -7766,12 +7709,12 @@
     </w:p>
     <w:p>
       <w:pPr>
-        <w:pStyle w:val="Titre2"/>
-        <w:rPr>
-          <w:lang w:val="en-US"/>
-        </w:rPr>
-      </w:pPr>
-      <w:bookmarkStart w:id="8" w:name="_Toc39482779"/>
+        <w:pStyle w:val="Heading2"/>
+        <w:rPr>
+          <w:lang w:val="en-US"/>
+        </w:rPr>
+      </w:pPr>
+      <w:bookmarkStart w:id="9" w:name="_Toc86765715"/>
       <w:r>
         <w:rPr>
           <w:lang w:val="en-US"/>
@@ -7779,7 +7722,7 @@
         <w:lastRenderedPageBreak/>
         <w:t>Arduino connection</w:t>
       </w:r>
-      <w:bookmarkEnd w:id="8"/>
+      <w:bookmarkEnd w:id="9"/>
     </w:p>
     <w:p>
       <w:pPr>
@@ -7837,7 +7780,7 @@
     </w:p>
     <w:p>
       <w:pPr>
-        <w:pStyle w:val="Paragraphedeliste"/>
+        <w:pStyle w:val="ListParagraph"/>
         <w:numPr>
           <w:ilvl w:val="0"/>
           <w:numId w:val="1"/>
@@ -7872,7 +7815,7 @@
     </w:p>
     <w:p>
       <w:pPr>
-        <w:pStyle w:val="Paragraphedeliste"/>
+        <w:pStyle w:val="ListParagraph"/>
         <w:numPr>
           <w:ilvl w:val="0"/>
           <w:numId w:val="1"/>
@@ -7922,18 +7865,7 @@
           <w:szCs w:val="24"/>
           <w:lang w:val="en-US"/>
         </w:rPr>
-        <w:t>Serial Port</w:t>
-      </w:r>
-      <w:r>
-        <w:rPr>
-          <w:rFonts w:ascii="Times New Roman" w:hAnsi="Times New Roman" w:cs="Times New Roman"/>
-          <w:b/>
-          <w:bCs/>
-          <w:sz w:val="24"/>
-          <w:szCs w:val="24"/>
-          <w:lang w:val="en-US"/>
-        </w:rPr>
-        <w:t xml:space="preserve"> </w:t>
+        <w:t xml:space="preserve">Serial Port </w:t>
       </w:r>
       <w:r>
         <w:rPr>
@@ -7948,7 +7880,7 @@
     </w:p>
     <w:p>
       <w:pPr>
-        <w:pStyle w:val="Paragraphedeliste"/>
+        <w:pStyle w:val="ListParagraph"/>
         <w:numPr>
           <w:ilvl w:val="0"/>
           <w:numId w:val="1"/>
@@ -8087,23 +8019,12 @@
           <w:szCs w:val="24"/>
           <w:lang w:val="en-US"/>
         </w:rPr>
-        <w:t xml:space="preserve"> if no port is detected</w:t>
-      </w:r>
-      <w:bookmarkStart w:id="9" w:name="_GoBack"/>
-      <w:bookmarkEnd w:id="9"/>
-      <w:r>
-        <w:rPr>
-          <w:rFonts w:ascii="Times New Roman" w:hAnsi="Times New Roman" w:cs="Times New Roman"/>
-          <w:sz w:val="24"/>
-          <w:szCs w:val="24"/>
-          <w:lang w:val="en-US"/>
-        </w:rPr>
-        <w:t xml:space="preserve"> after connecting attempt.</w:t>
-      </w:r>
-    </w:p>
-    <w:p>
-      <w:pPr>
-        <w:pStyle w:val="Paragraphedeliste"/>
+        <w:t xml:space="preserve"> if no port is detected after connecting attempt.</w:t>
+      </w:r>
+    </w:p>
+    <w:p>
+      <w:pPr>
+        <w:pStyle w:val="ListParagraph"/>
         <w:numPr>
           <w:ilvl w:val="0"/>
           <w:numId w:val="1"/>
@@ -8167,7 +8088,7 @@
 </file>
 
 <file path=word/numbering.xml><?xml version="1.0" encoding="utf-8"?>
-<w:numbering xmlns:wpc="http://schemas.microsoft.com/office/word/2010/wordprocessingCanvas" xmlns:cx="http://schemas.microsoft.com/office/drawing/2014/chartex" xmlns:mc="http://schemas.openxmlformats.org/markup-compatibility/2006" xmlns:o="urn:schemas-microsoft-com:office:office" xmlns:r="http://schemas.openxmlformats.org/officeDocument/2006/relationships" xmlns:m="http://schemas.openxmlformats.org/officeDocument/2006/math" xmlns:v="urn:schemas-microsoft-com:vml" xmlns:wp14="http://schemas.microsoft.com/office/word/2010/wordprocessingDrawing" xmlns:wp="http://schemas.openxmlformats.org/drawingml/2006/wordprocessingDrawing" xmlns:w10="urn:schemas-microsoft-com:office:word" xmlns:w="http://schemas.openxmlformats.org/wordprocessingml/2006/main" xmlns:w14="http://schemas.microsoft.com/office/word/2010/wordml" xmlns:w15="http://schemas.microsoft.com/office/word/2012/wordml" xmlns:w16se="http://schemas.microsoft.com/office/word/2015/wordml/symex" xmlns:wpg="http://schemas.microsoft.com/office/word/2010/wordprocessingGroup" xmlns:wpi="http://schemas.microsoft.com/office/word/2010/wordprocessingInk" xmlns:wne="http://schemas.microsoft.com/office/word/2006/wordml" xmlns:wps="http://schemas.microsoft.com/office/word/2010/wordprocessingShape" mc:Ignorable="w14 w15 w16se wp14">
+<w:numbering xmlns:wpc="http://schemas.microsoft.com/office/word/2010/wordprocessingCanvas" xmlns:cx="http://schemas.microsoft.com/office/drawing/2014/chartex" xmlns:cx1="http://schemas.microsoft.com/office/drawing/2015/9/8/chartex" xmlns:cx2="http://schemas.microsoft.com/office/drawing/2015/10/21/chartex" xmlns:cx3="http://schemas.microsoft.com/office/drawing/2016/5/9/chartex" xmlns:cx4="http://schemas.microsoft.com/office/drawing/2016/5/10/chartex" xmlns:cx5="http://schemas.microsoft.com/office/drawing/2016/5/11/chartex" xmlns:cx6="http://schemas.microsoft.com/office/drawing/2016/5/12/chartex" xmlns:cx7="http://schemas.microsoft.com/office/drawing/2016/5/13/chartex" xmlns:cx8="http://schemas.microsoft.com/office/drawing/2016/5/14/chartex" xmlns:mc="http://schemas.openxmlformats.org/markup-compatibility/2006" xmlns:aink="http://schemas.microsoft.com/office/drawing/2016/ink" xmlns:am3d="http://schemas.microsoft.com/office/drawing/2017/model3d" xmlns:o="urn:schemas-microsoft-com:office:office" xmlns:r="http://schemas.openxmlformats.org/officeDocument/2006/relationships" xmlns:m="http://schemas.openxmlformats.org/officeDocument/2006/math" xmlns:v="urn:schemas-microsoft-com:vml" xmlns:wp14="http://schemas.microsoft.com/office/word/2010/wordprocessingDrawing" xmlns:wp="http://schemas.openxmlformats.org/drawingml/2006/wordprocessingDrawing" xmlns:w10="urn:schemas-microsoft-com:office:word" xmlns:w="http://schemas.openxmlformats.org/wordprocessingml/2006/main" xmlns:w14="http://schemas.microsoft.com/office/word/2010/wordml" xmlns:w15="http://schemas.microsoft.com/office/word/2012/wordml" xmlns:w16cex="http://schemas.microsoft.com/office/word/2018/wordml/cex" xmlns:w16cid="http://schemas.microsoft.com/office/word/2016/wordml/cid" xmlns:w16="http://schemas.microsoft.com/office/word/2018/wordml" xmlns:w16sdtdh="http://schemas.microsoft.com/office/word/2020/wordml/sdtdatahash" xmlns:w16se="http://schemas.microsoft.com/office/word/2015/wordml/symex" xmlns:wpg="http://schemas.microsoft.com/office/word/2010/wordprocessingGroup" xmlns:wpi="http://schemas.microsoft.com/office/word/2010/wordprocessingInk" xmlns:wne="http://schemas.microsoft.com/office/word/2006/wordml" xmlns:wps="http://schemas.microsoft.com/office/word/2010/wordprocessingShape" mc:Ignorable="w14 w15 w16se w16cid w16 w16cex w16sdtdh wp14">
   <w:abstractNum w:abstractNumId="0" w15:restartNumberingAfterBreak="0">
     <w:nsid w:val="0BCA03D4"/>
     <w:multiLevelType w:val="hybridMultilevel"/>
@@ -8726,7 +8647,7 @@
 </file>
 
 <file path=word/styles.xml><?xml version="1.0" encoding="utf-8"?>
-<w:styles xmlns:mc="http://schemas.openxmlformats.org/markup-compatibility/2006" xmlns:r="http://schemas.openxmlformats.org/officeDocument/2006/relationships" xmlns:w="http://schemas.openxmlformats.org/wordprocessingml/2006/main" xmlns:w14="http://schemas.microsoft.com/office/word/2010/wordml" xmlns:w15="http://schemas.microsoft.com/office/word/2012/wordml" xmlns:w16se="http://schemas.microsoft.com/office/word/2015/wordml/symex" mc:Ignorable="w14 w15 w16se">
+<w:styles xmlns:mc="http://schemas.openxmlformats.org/markup-compatibility/2006" xmlns:r="http://schemas.openxmlformats.org/officeDocument/2006/relationships" xmlns:w="http://schemas.openxmlformats.org/wordprocessingml/2006/main" xmlns:w14="http://schemas.microsoft.com/office/word/2010/wordml" xmlns:w15="http://schemas.microsoft.com/office/word/2012/wordml" xmlns:w16cex="http://schemas.microsoft.com/office/word/2018/wordml/cex" xmlns:w16cid="http://schemas.microsoft.com/office/word/2016/wordml/cid" xmlns:w16="http://schemas.microsoft.com/office/word/2018/wordml" xmlns:w16sdtdh="http://schemas.microsoft.com/office/word/2020/wordml/sdtdatahash" xmlns:w16se="http://schemas.microsoft.com/office/word/2015/wordml/symex" mc:Ignorable="w14 w15 w16se w16cid w16 w16cex w16sdtdh">
   <w:docDefaults>
     <w:rPrDefault>
       <w:rPr>
@@ -8742,7 +8663,7 @@
       </w:pPr>
     </w:pPrDefault>
   </w:docDefaults>
-  <w:latentStyles w:defLockedState="0" w:defUIPriority="99" w:defSemiHidden="0" w:defUnhideWhenUsed="0" w:defQFormat="0" w:count="371">
+  <w:latentStyles w:defLockedState="0" w:defUIPriority="99" w:defSemiHidden="0" w:defUnhideWhenUsed="0" w:defQFormat="0" w:count="376">
     <w:lsdException w:name="Normal" w:uiPriority="0" w:qFormat="1"/>
     <w:lsdException w:name="heading 1" w:uiPriority="9" w:qFormat="1"/>
     <w:lsdException w:name="heading 2" w:semiHidden="1" w:uiPriority="9" w:unhideWhenUsed="1" w:qFormat="1"/>
@@ -9114,16 +9035,21 @@
     <w:lsdException w:name="List Table 5 Dark Accent 6" w:uiPriority="50"/>
     <w:lsdException w:name="List Table 6 Colorful Accent 6" w:uiPriority="51"/>
     <w:lsdException w:name="List Table 7 Colorful Accent 6" w:uiPriority="52"/>
+    <w:lsdException w:name="Mention" w:semiHidden="1" w:unhideWhenUsed="1"/>
+    <w:lsdException w:name="Smart Hyperlink" w:semiHidden="1" w:unhideWhenUsed="1"/>
+    <w:lsdException w:name="Hashtag" w:semiHidden="1" w:unhideWhenUsed="1"/>
+    <w:lsdException w:name="Unresolved Mention" w:semiHidden="1" w:unhideWhenUsed="1"/>
+    <w:lsdException w:name="Smart Link" w:semiHidden="1" w:unhideWhenUsed="1"/>
   </w:latentStyles>
   <w:style w:type="paragraph" w:default="1" w:styleId="Normal">
     <w:name w:val="Normal"/>
     <w:qFormat/>
   </w:style>
-  <w:style w:type="paragraph" w:styleId="Titre1">
+  <w:style w:type="paragraph" w:styleId="Heading1">
     <w:name w:val="heading 1"/>
     <w:basedOn w:val="Normal"/>
     <w:next w:val="Normal"/>
-    <w:link w:val="Titre1Car"/>
+    <w:link w:val="Heading1Char"/>
     <w:uiPriority w:val="9"/>
     <w:qFormat/>
     <w:rsid w:val="005C1CA3"/>
@@ -9140,11 +9066,11 @@
       <w:szCs w:val="32"/>
     </w:rPr>
   </w:style>
-  <w:style w:type="paragraph" w:styleId="Titre2">
+  <w:style w:type="paragraph" w:styleId="Heading2">
     <w:name w:val="heading 2"/>
     <w:basedOn w:val="Normal"/>
     <w:next w:val="Normal"/>
-    <w:link w:val="Titre2Car"/>
+    <w:link w:val="Heading2Char"/>
     <w:uiPriority w:val="9"/>
     <w:unhideWhenUsed/>
     <w:qFormat/>
@@ -9162,13 +9088,13 @@
       <w:szCs w:val="26"/>
     </w:rPr>
   </w:style>
-  <w:style w:type="character" w:default="1" w:styleId="Policepardfaut">
+  <w:style w:type="character" w:default="1" w:styleId="DefaultParagraphFont">
     <w:name w:val="Default Paragraph Font"/>
     <w:uiPriority w:val="1"/>
     <w:semiHidden/>
     <w:unhideWhenUsed/>
   </w:style>
-  <w:style w:type="table" w:default="1" w:styleId="TableauNormal">
+  <w:style w:type="table" w:default="1" w:styleId="TableNormal">
     <w:name w:val="Normal Table"/>
     <w:uiPriority w:val="99"/>
     <w:semiHidden/>
@@ -9183,17 +9109,17 @@
       </w:tblCellMar>
     </w:tblPr>
   </w:style>
-  <w:style w:type="numbering" w:default="1" w:styleId="Aucuneliste">
+  <w:style w:type="numbering" w:default="1" w:styleId="NoList">
     <w:name w:val="No List"/>
     <w:uiPriority w:val="99"/>
     <w:semiHidden/>
     <w:unhideWhenUsed/>
   </w:style>
-  <w:style w:type="paragraph" w:styleId="Titre">
+  <w:style w:type="paragraph" w:styleId="Title">
     <w:name w:val="Title"/>
     <w:basedOn w:val="Normal"/>
     <w:next w:val="Normal"/>
-    <w:link w:val="TitreCar"/>
+    <w:link w:val="TitleChar"/>
     <w:uiPriority w:val="10"/>
     <w:qFormat/>
     <w:rsid w:val="0051791C"/>
@@ -9209,10 +9135,10 @@
       <w:szCs w:val="56"/>
     </w:rPr>
   </w:style>
-  <w:style w:type="character" w:customStyle="1" w:styleId="TitreCar">
-    <w:name w:val="Titre Car"/>
-    <w:basedOn w:val="Policepardfaut"/>
-    <w:link w:val="Titre"/>
+  <w:style w:type="character" w:customStyle="1" w:styleId="TitleChar">
+    <w:name w:val="Title Char"/>
+    <w:basedOn w:val="DefaultParagraphFont"/>
+    <w:link w:val="Title"/>
     <w:uiPriority w:val="10"/>
     <w:rsid w:val="0051791C"/>
     <w:rPr>
@@ -9223,7 +9149,7 @@
       <w:szCs w:val="56"/>
     </w:rPr>
   </w:style>
-  <w:style w:type="paragraph" w:styleId="Paragraphedeliste">
+  <w:style w:type="paragraph" w:styleId="ListParagraph">
     <w:name w:val="List Paragraph"/>
     <w:basedOn w:val="Normal"/>
     <w:uiPriority w:val="34"/>
@@ -9234,10 +9160,10 @@
       <w:contextualSpacing/>
     </w:pPr>
   </w:style>
-  <w:style w:type="character" w:customStyle="1" w:styleId="Titre1Car">
-    <w:name w:val="Titre 1 Car"/>
-    <w:basedOn w:val="Policepardfaut"/>
-    <w:link w:val="Titre1"/>
+  <w:style w:type="character" w:customStyle="1" w:styleId="Heading1Char">
+    <w:name w:val="Heading 1 Char"/>
+    <w:basedOn w:val="DefaultParagraphFont"/>
+    <w:link w:val="Heading1"/>
     <w:uiPriority w:val="9"/>
     <w:rsid w:val="005C1CA3"/>
     <w:rPr>
@@ -9247,10 +9173,10 @@
       <w:szCs w:val="32"/>
     </w:rPr>
   </w:style>
-  <w:style w:type="character" w:customStyle="1" w:styleId="Titre2Car">
-    <w:name w:val="Titre 2 Car"/>
-    <w:basedOn w:val="Policepardfaut"/>
-    <w:link w:val="Titre2"/>
+  <w:style w:type="character" w:customStyle="1" w:styleId="Heading2Char">
+    <w:name w:val="Heading 2 Char"/>
+    <w:basedOn w:val="DefaultParagraphFont"/>
+    <w:link w:val="Heading2"/>
     <w:uiPriority w:val="9"/>
     <w:rsid w:val="00E07591"/>
     <w:rPr>
@@ -9260,9 +9186,9 @@
       <w:szCs w:val="26"/>
     </w:rPr>
   </w:style>
-  <w:style w:type="paragraph" w:styleId="En-ttedetabledesmatires">
+  <w:style w:type="paragraph" w:styleId="TOCHeading">
     <w:name w:val="TOC Heading"/>
-    <w:basedOn w:val="Titre1"/>
+    <w:basedOn w:val="Heading1"/>
     <w:next w:val="Normal"/>
     <w:uiPriority w:val="39"/>
     <w:unhideWhenUsed/>
@@ -9275,7 +9201,7 @@
       <w:lang w:val="en-US"/>
     </w:rPr>
   </w:style>
-  <w:style w:type="paragraph" w:styleId="TM1">
+  <w:style w:type="paragraph" w:styleId="TOC1">
     <w:name w:val="toc 1"/>
     <w:basedOn w:val="Normal"/>
     <w:next w:val="Normal"/>
@@ -9287,7 +9213,7 @@
       <w:spacing w:after="100"/>
     </w:pPr>
   </w:style>
-  <w:style w:type="paragraph" w:styleId="TM2">
+  <w:style w:type="paragraph" w:styleId="TOC2">
     <w:name w:val="toc 2"/>
     <w:basedOn w:val="Normal"/>
     <w:next w:val="Normal"/>
@@ -9300,9 +9226,9 @@
       <w:ind w:left="220"/>
     </w:pPr>
   </w:style>
-  <w:style w:type="character" w:styleId="Lienhypertexte">
+  <w:style w:type="character" w:styleId="Hyperlink">
     <w:name w:val="Hyperlink"/>
-    <w:basedOn w:val="Policepardfaut"/>
+    <w:basedOn w:val="DefaultParagraphFont"/>
     <w:uiPriority w:val="99"/>
     <w:unhideWhenUsed/>
     <w:rsid w:val="00D31744"/>

</xml_diff>

<commit_message>
Convert documentation to markdown (#14)
* Convert doc to markdown step1

* Proper markdown format

* Update docx and add a pdf
</commit_message>
<xml_diff>
--- a/Doc/User_manual.docx
+++ b/Doc/User_manual.docx
@@ -1,10 +1,10 @@
 
 <file path=word/document.xml><?xml version="1.0" encoding="utf-8"?>
-<w:document xmlns:wpc="http://schemas.microsoft.com/office/word/2010/wordprocessingCanvas" xmlns:cx="http://schemas.microsoft.com/office/drawing/2014/chartex" xmlns:mc="http://schemas.openxmlformats.org/markup-compatibility/2006" xmlns:o="urn:schemas-microsoft-com:office:office" xmlns:r="http://schemas.openxmlformats.org/officeDocument/2006/relationships" xmlns:m="http://schemas.openxmlformats.org/officeDocument/2006/math" xmlns:v="urn:schemas-microsoft-com:vml" xmlns:wp14="http://schemas.microsoft.com/office/word/2010/wordprocessingDrawing" xmlns:wp="http://schemas.openxmlformats.org/drawingml/2006/wordprocessingDrawing" xmlns:w10="urn:schemas-microsoft-com:office:word" xmlns:w="http://schemas.openxmlformats.org/wordprocessingml/2006/main" xmlns:w14="http://schemas.microsoft.com/office/word/2010/wordml" xmlns:w15="http://schemas.microsoft.com/office/word/2012/wordml" xmlns:w16se="http://schemas.microsoft.com/office/word/2015/wordml/symex" xmlns:wpg="http://schemas.microsoft.com/office/word/2010/wordprocessingGroup" xmlns:wpi="http://schemas.microsoft.com/office/word/2010/wordprocessingInk" xmlns:wne="http://schemas.microsoft.com/office/word/2006/wordml" xmlns:wps="http://schemas.microsoft.com/office/word/2010/wordprocessingShape" mc:Ignorable="w14 w15 w16se wp14">
+<w:document xmlns:wpc="http://schemas.microsoft.com/office/word/2010/wordprocessingCanvas" xmlns:cx="http://schemas.microsoft.com/office/drawing/2014/chartex" xmlns:cx1="http://schemas.microsoft.com/office/drawing/2015/9/8/chartex" xmlns:cx2="http://schemas.microsoft.com/office/drawing/2015/10/21/chartex" xmlns:cx3="http://schemas.microsoft.com/office/drawing/2016/5/9/chartex" xmlns:cx4="http://schemas.microsoft.com/office/drawing/2016/5/10/chartex" xmlns:cx5="http://schemas.microsoft.com/office/drawing/2016/5/11/chartex" xmlns:cx6="http://schemas.microsoft.com/office/drawing/2016/5/12/chartex" xmlns:cx7="http://schemas.microsoft.com/office/drawing/2016/5/13/chartex" xmlns:cx8="http://schemas.microsoft.com/office/drawing/2016/5/14/chartex" xmlns:mc="http://schemas.openxmlformats.org/markup-compatibility/2006" xmlns:aink="http://schemas.microsoft.com/office/drawing/2016/ink" xmlns:am3d="http://schemas.microsoft.com/office/drawing/2017/model3d" xmlns:o="urn:schemas-microsoft-com:office:office" xmlns:r="http://schemas.openxmlformats.org/officeDocument/2006/relationships" xmlns:m="http://schemas.openxmlformats.org/officeDocument/2006/math" xmlns:v="urn:schemas-microsoft-com:vml" xmlns:wp14="http://schemas.microsoft.com/office/word/2010/wordprocessingDrawing" xmlns:wp="http://schemas.openxmlformats.org/drawingml/2006/wordprocessingDrawing" xmlns:w10="urn:schemas-microsoft-com:office:word" xmlns:w="http://schemas.openxmlformats.org/wordprocessingml/2006/main" xmlns:w14="http://schemas.microsoft.com/office/word/2010/wordml" xmlns:w15="http://schemas.microsoft.com/office/word/2012/wordml" xmlns:w16cex="http://schemas.microsoft.com/office/word/2018/wordml/cex" xmlns:w16cid="http://schemas.microsoft.com/office/word/2016/wordml/cid" xmlns:w16="http://schemas.microsoft.com/office/word/2018/wordml" xmlns:w16sdtdh="http://schemas.microsoft.com/office/word/2020/wordml/sdtdatahash" xmlns:w16se="http://schemas.microsoft.com/office/word/2015/wordml/symex" xmlns:wpg="http://schemas.microsoft.com/office/word/2010/wordprocessingGroup" xmlns:wpi="http://schemas.microsoft.com/office/word/2010/wordprocessingInk" xmlns:wne="http://schemas.microsoft.com/office/word/2006/wordml" xmlns:wps="http://schemas.microsoft.com/office/word/2010/wordprocessingShape" mc:Ignorable="w14 w15 w16se w16cid w16 w16cex w16sdtdh wp14">
   <w:body>
     <w:p>
       <w:pPr>
-        <w:pStyle w:val="Titre"/>
+        <w:pStyle w:val="Title"/>
         <w:jc w:val="center"/>
         <w:rPr>
           <w:lang w:val="en-US"/>
@@ -14,16 +14,8 @@
         <w:rPr>
           <w:lang w:val="en-US"/>
         </w:rPr>
-        <w:t xml:space="preserve">BEE VR How to </w:t>
-      </w:r>
-      <w:proofErr w:type="gramStart"/>
-      <w:r>
-        <w:rPr>
-          <w:lang w:val="en-US"/>
-        </w:rPr>
-        <w:t>use ?</w:t>
-      </w:r>
-      <w:proofErr w:type="gramEnd"/>
+        <w:t>User Manual</w:t>
+      </w:r>
     </w:p>
     <w:sdt>
       <w:sdtPr>
@@ -50,7 +42,7 @@
       <w:sdtContent>
         <w:p>
           <w:pPr>
-            <w:pStyle w:val="En-ttedetabledesmatires"/>
+            <w:pStyle w:val="TOCHeading"/>
           </w:pPr>
           <w:r>
             <w:t>Table of Contents</w:t>
@@ -58,7 +50,7 @@
         </w:p>
         <w:p>
           <w:pPr>
-            <w:pStyle w:val="TM1"/>
+            <w:pStyle w:val="TOC1"/>
             <w:tabs>
               <w:tab w:val="right" w:leader="dot" w:pos="9060"/>
             </w:tabs>
@@ -77,10 +69,10 @@
           <w:r>
             <w:fldChar w:fldCharType="separate"/>
           </w:r>
-          <w:hyperlink w:anchor="_Toc39482771" w:history="1">
+          <w:hyperlink w:anchor="_Toc86765706" w:history="1">
             <w:r>
               <w:rPr>
-                <w:rStyle w:val="Lienhypertexte"/>
+                <w:rStyle w:val="Hyperlink"/>
                 <w:noProof/>
                 <w:lang w:val="en-US"/>
               </w:rPr>
@@ -105,7 +97,7 @@
                 <w:noProof/>
                 <w:webHidden/>
               </w:rPr>
-              <w:instrText xml:space="preserve"> PAGEREF _Toc39482771 \h </w:instrText>
+              <w:instrText xml:space="preserve"> PAGEREF _Toc86765706 \h </w:instrText>
             </w:r>
             <w:r>
               <w:rPr>
@@ -138,7 +130,7 @@
         </w:p>
         <w:p>
           <w:pPr>
-            <w:pStyle w:val="TM1"/>
+            <w:pStyle w:val="TOC1"/>
             <w:tabs>
               <w:tab w:val="right" w:leader="dot" w:pos="9060"/>
             </w:tabs>
@@ -148,14 +140,14 @@
               <w:lang w:eastAsia="fr-FR"/>
             </w:rPr>
           </w:pPr>
-          <w:hyperlink w:anchor="_Toc39482772" w:history="1">
+          <w:hyperlink w:anchor="_Toc86765707" w:history="1">
             <w:r>
               <w:rPr>
-                <w:rStyle w:val="Lienhypertexte"/>
+                <w:rStyle w:val="Hyperlink"/>
                 <w:noProof/>
                 <w:lang w:val="en-US"/>
               </w:rPr>
-              <w:t>Simple associative conditioning:</w:t>
+              <w:t>Installation</w:t>
             </w:r>
             <w:r>
               <w:rPr>
@@ -176,7 +168,7 @@
                 <w:noProof/>
                 <w:webHidden/>
               </w:rPr>
-              <w:instrText xml:space="preserve"> PAGEREF _Toc39482772 \h </w:instrText>
+              <w:instrText xml:space="preserve"> PAGEREF _Toc86765707 \h </w:instrText>
             </w:r>
             <w:r>
               <w:rPr>
@@ -209,7 +201,7 @@
         </w:p>
         <w:p>
           <w:pPr>
-            <w:pStyle w:val="TM2"/>
+            <w:pStyle w:val="TOC1"/>
             <w:tabs>
               <w:tab w:val="right" w:leader="dot" w:pos="9060"/>
             </w:tabs>
@@ -219,14 +211,14 @@
               <w:lang w:eastAsia="fr-FR"/>
             </w:rPr>
           </w:pPr>
-          <w:hyperlink w:anchor="_Toc39482773" w:history="1">
+          <w:hyperlink w:anchor="_Toc86765708" w:history="1">
             <w:r>
               <w:rPr>
-                <w:rStyle w:val="Lienhypertexte"/>
+                <w:rStyle w:val="Hyperlink"/>
                 <w:noProof/>
                 <w:lang w:val="en-US"/>
               </w:rPr>
-              <w:t>Setting up the experiment</w:t>
+              <w:t>Simple associative conditioning:</w:t>
             </w:r>
             <w:r>
               <w:rPr>
@@ -247,7 +239,7 @@
                 <w:noProof/>
                 <w:webHidden/>
               </w:rPr>
-              <w:instrText xml:space="preserve"> PAGEREF _Toc39482773 \h </w:instrText>
+              <w:instrText xml:space="preserve"> PAGEREF _Toc86765708 \h </w:instrText>
             </w:r>
             <w:r>
               <w:rPr>
@@ -280,7 +272,7 @@
         </w:p>
         <w:p>
           <w:pPr>
-            <w:pStyle w:val="TM2"/>
+            <w:pStyle w:val="TOC2"/>
             <w:tabs>
               <w:tab w:val="right" w:leader="dot" w:pos="9060"/>
             </w:tabs>
@@ -290,10 +282,81 @@
               <w:lang w:eastAsia="fr-FR"/>
             </w:rPr>
           </w:pPr>
-          <w:hyperlink w:anchor="_Toc39482774" w:history="1">
+          <w:hyperlink w:anchor="_Toc86765709" w:history="1">
             <w:r>
               <w:rPr>
-                <w:rStyle w:val="Lienhypertexte"/>
+                <w:rStyle w:val="Hyperlink"/>
+                <w:noProof/>
+                <w:lang w:val="en-US"/>
+              </w:rPr>
+              <w:t>Setting up the experiment</w:t>
+            </w:r>
+            <w:r>
+              <w:rPr>
+                <w:noProof/>
+                <w:webHidden/>
+              </w:rPr>
+              <w:tab/>
+            </w:r>
+            <w:r>
+              <w:rPr>
+                <w:noProof/>
+                <w:webHidden/>
+              </w:rPr>
+              <w:fldChar w:fldCharType="begin"/>
+            </w:r>
+            <w:r>
+              <w:rPr>
+                <w:noProof/>
+                <w:webHidden/>
+              </w:rPr>
+              <w:instrText xml:space="preserve"> PAGEREF _Toc86765709 \h </w:instrText>
+            </w:r>
+            <w:r>
+              <w:rPr>
+                <w:noProof/>
+                <w:webHidden/>
+              </w:rPr>
+            </w:r>
+            <w:r>
+              <w:rPr>
+                <w:noProof/>
+                <w:webHidden/>
+              </w:rPr>
+              <w:fldChar w:fldCharType="separate"/>
+            </w:r>
+            <w:r>
+              <w:rPr>
+                <w:noProof/>
+                <w:webHidden/>
+              </w:rPr>
+              <w:t>2</w:t>
+            </w:r>
+            <w:r>
+              <w:rPr>
+                <w:noProof/>
+                <w:webHidden/>
+              </w:rPr>
+              <w:fldChar w:fldCharType="end"/>
+            </w:r>
+          </w:hyperlink>
+        </w:p>
+        <w:p>
+          <w:pPr>
+            <w:pStyle w:val="TOC2"/>
+            <w:tabs>
+              <w:tab w:val="right" w:leader="dot" w:pos="9060"/>
+            </w:tabs>
+            <w:rPr>
+              <w:rFonts w:eastAsiaTheme="minorEastAsia"/>
+              <w:noProof/>
+              <w:lang w:eastAsia="fr-FR"/>
+            </w:rPr>
+          </w:pPr>
+          <w:hyperlink w:anchor="_Toc86765710" w:history="1">
+            <w:r>
+              <w:rPr>
+                <w:rStyle w:val="Hyperlink"/>
                 <w:noProof/>
                 <w:lang w:val="en-US"/>
               </w:rPr>
@@ -318,7 +381,7 @@
                 <w:noProof/>
                 <w:webHidden/>
               </w:rPr>
-              <w:instrText xml:space="preserve"> PAGEREF _Toc39482774 \h </w:instrText>
+              <w:instrText xml:space="preserve"> PAGEREF _Toc86765710 \h </w:instrText>
             </w:r>
             <w:r>
               <w:rPr>
@@ -351,7 +414,7 @@
         </w:p>
         <w:p>
           <w:pPr>
-            <w:pStyle w:val="TM1"/>
+            <w:pStyle w:val="TOC1"/>
             <w:tabs>
               <w:tab w:val="right" w:leader="dot" w:pos="9060"/>
             </w:tabs>
@@ -361,10 +424,10 @@
               <w:lang w:eastAsia="fr-FR"/>
             </w:rPr>
           </w:pPr>
-          <w:hyperlink w:anchor="_Toc39482775" w:history="1">
+          <w:hyperlink w:anchor="_Toc86765711" w:history="1">
             <w:r>
               <w:rPr>
-                <w:rStyle w:val="Lienhypertexte"/>
+                <w:rStyle w:val="Hyperlink"/>
                 <w:noProof/>
                 <w:lang w:val="en-US"/>
               </w:rPr>
@@ -389,7 +452,7 @@
                 <w:noProof/>
                 <w:webHidden/>
               </w:rPr>
-              <w:instrText xml:space="preserve"> PAGEREF _Toc39482775 \h </w:instrText>
+              <w:instrText xml:space="preserve"> PAGEREF _Toc86765711 \h </w:instrText>
             </w:r>
             <w:r>
               <w:rPr>
@@ -422,7 +485,7 @@
         </w:p>
         <w:p>
           <w:pPr>
-            <w:pStyle w:val="TM1"/>
+            <w:pStyle w:val="TOC1"/>
             <w:tabs>
               <w:tab w:val="right" w:leader="dot" w:pos="9060"/>
             </w:tabs>
@@ -432,10 +495,10 @@
               <w:lang w:eastAsia="fr-FR"/>
             </w:rPr>
           </w:pPr>
-          <w:hyperlink w:anchor="_Toc39482776" w:history="1">
+          <w:hyperlink w:anchor="_Toc86765712" w:history="1">
             <w:r>
               <w:rPr>
-                <w:rStyle w:val="Lienhypertexte"/>
+                <w:rStyle w:val="Hyperlink"/>
                 <w:noProof/>
                 <w:lang w:val="en-US"/>
               </w:rPr>
@@ -460,7 +523,7 @@
                 <w:noProof/>
                 <w:webHidden/>
               </w:rPr>
-              <w:instrText xml:space="preserve"> PAGEREF _Toc39482776 \h </w:instrText>
+              <w:instrText xml:space="preserve"> PAGEREF _Toc86765712 \h </w:instrText>
             </w:r>
             <w:r>
               <w:rPr>
@@ -493,7 +556,7 @@
         </w:p>
         <w:p>
           <w:pPr>
-            <w:pStyle w:val="TM2"/>
+            <w:pStyle w:val="TOC2"/>
             <w:tabs>
               <w:tab w:val="right" w:leader="dot" w:pos="9060"/>
             </w:tabs>
@@ -503,10 +566,10 @@
               <w:lang w:eastAsia="fr-FR"/>
             </w:rPr>
           </w:pPr>
-          <w:hyperlink w:anchor="_Toc39482777" w:history="1">
+          <w:hyperlink w:anchor="_Toc86765713" w:history="1">
             <w:r>
               <w:rPr>
-                <w:rStyle w:val="Lienhypertexte"/>
+                <w:rStyle w:val="Hyperlink"/>
                 <w:noProof/>
                 <w:lang w:val="en-US"/>
               </w:rPr>
@@ -531,7 +594,7 @@
                 <w:noProof/>
                 <w:webHidden/>
               </w:rPr>
-              <w:instrText xml:space="preserve"> PAGEREF _Toc39482777 \h </w:instrText>
+              <w:instrText xml:space="preserve"> PAGEREF _Toc86765713 \h </w:instrText>
             </w:r>
             <w:r>
               <w:rPr>
@@ -564,7 +627,7 @@
         </w:p>
         <w:p>
           <w:pPr>
-            <w:pStyle w:val="TM2"/>
+            <w:pStyle w:val="TOC2"/>
             <w:tabs>
               <w:tab w:val="right" w:leader="dot" w:pos="9060"/>
             </w:tabs>
@@ -574,10 +637,10 @@
               <w:lang w:eastAsia="fr-FR"/>
             </w:rPr>
           </w:pPr>
-          <w:hyperlink w:anchor="_Toc39482778" w:history="1">
+          <w:hyperlink w:anchor="_Toc86765714" w:history="1">
             <w:r>
               <w:rPr>
-                <w:rStyle w:val="Lienhypertexte"/>
+                <w:rStyle w:val="Hyperlink"/>
                 <w:noProof/>
                 <w:lang w:val="en-US"/>
               </w:rPr>
@@ -602,7 +665,7 @@
                 <w:noProof/>
                 <w:webHidden/>
               </w:rPr>
-              <w:instrText xml:space="preserve"> PAGEREF _Toc39482778 \h </w:instrText>
+              <w:instrText xml:space="preserve"> PAGEREF _Toc86765714 \h </w:instrText>
             </w:r>
             <w:r>
               <w:rPr>
@@ -635,7 +698,7 @@
         </w:p>
         <w:p>
           <w:pPr>
-            <w:pStyle w:val="TM2"/>
+            <w:pStyle w:val="TOC2"/>
             <w:tabs>
               <w:tab w:val="right" w:leader="dot" w:pos="9060"/>
             </w:tabs>
@@ -645,10 +708,10 @@
               <w:lang w:eastAsia="fr-FR"/>
             </w:rPr>
           </w:pPr>
-          <w:hyperlink w:anchor="_Toc39482779" w:history="1">
+          <w:hyperlink w:anchor="_Toc86765715" w:history="1">
             <w:r>
               <w:rPr>
-                <w:rStyle w:val="Lienhypertexte"/>
+                <w:rStyle w:val="Hyperlink"/>
                 <w:noProof/>
                 <w:lang w:val="en-US"/>
               </w:rPr>
@@ -673,7 +736,7 @@
                 <w:noProof/>
                 <w:webHidden/>
               </w:rPr>
-              <w:instrText xml:space="preserve"> PAGEREF _Toc39482779 \h </w:instrText>
+              <w:instrText xml:space="preserve"> PAGEREF _Toc86765715 \h </w:instrText>
             </w:r>
             <w:r>
               <w:rPr>
@@ -737,12 +800,12 @@
     </w:p>
     <w:p>
       <w:pPr>
-        <w:pStyle w:val="Titre1"/>
-        <w:rPr>
-          <w:lang w:val="en-US"/>
-        </w:rPr>
-      </w:pPr>
-      <w:bookmarkStart w:id="0" w:name="_Toc39482771"/>
+        <w:pStyle w:val="Heading1"/>
+        <w:rPr>
+          <w:lang w:val="en-US"/>
+        </w:rPr>
+      </w:pPr>
+      <w:bookmarkStart w:id="0" w:name="_Toc86765706"/>
       <w:r>
         <w:rPr>
           <w:lang w:val="en-US"/>
@@ -754,7 +817,7 @@
     </w:p>
     <w:p>
       <w:pPr>
-        <w:pStyle w:val="Paragraphedeliste"/>
+        <w:pStyle w:val="ListParagraph"/>
         <w:numPr>
           <w:ilvl w:val="0"/>
           <w:numId w:val="1"/>
@@ -778,7 +841,7 @@
     </w:p>
     <w:p>
       <w:pPr>
-        <w:pStyle w:val="Paragraphedeliste"/>
+        <w:pStyle w:val="ListParagraph"/>
         <w:numPr>
           <w:ilvl w:val="0"/>
           <w:numId w:val="1"/>
@@ -802,7 +865,7 @@
     </w:p>
     <w:p>
       <w:pPr>
-        <w:pStyle w:val="Paragraphedeliste"/>
+        <w:pStyle w:val="ListParagraph"/>
         <w:numPr>
           <w:ilvl w:val="0"/>
           <w:numId w:val="1"/>
@@ -826,7 +889,7 @@
     </w:p>
     <w:p>
       <w:pPr>
-        <w:pStyle w:val="Paragraphedeliste"/>
+        <w:pStyle w:val="ListParagraph"/>
         <w:numPr>
           <w:ilvl w:val="0"/>
           <w:numId w:val="1"/>
@@ -850,17 +913,19 @@
     </w:p>
     <w:p>
       <w:pPr>
-        <w:pStyle w:val="Titre1"/>
-        <w:rPr>
-          <w:lang w:val="en-US"/>
-        </w:rPr>
-      </w:pPr>
+        <w:pStyle w:val="Heading1"/>
+        <w:rPr>
+          <w:lang w:val="en-US"/>
+        </w:rPr>
+      </w:pPr>
+      <w:bookmarkStart w:id="1" w:name="_Toc86765707"/>
       <w:r>
         <w:rPr>
           <w:lang w:val="en-US"/>
         </w:rPr>
         <w:t>Installation</w:t>
       </w:r>
+      <w:bookmarkEnd w:id="1"/>
     </w:p>
     <w:p>
       <w:pPr>
@@ -877,19 +942,19 @@
     </w:p>
     <w:p>
       <w:pPr>
-        <w:pStyle w:val="Titre1"/>
-        <w:rPr>
-          <w:lang w:val="en-US"/>
-        </w:rPr>
-      </w:pPr>
-      <w:bookmarkStart w:id="1" w:name="_Toc39482772"/>
+        <w:pStyle w:val="Heading1"/>
+        <w:rPr>
+          <w:lang w:val="en-US"/>
+        </w:rPr>
+      </w:pPr>
+      <w:bookmarkStart w:id="2" w:name="_Toc86765708"/>
       <w:r>
         <w:rPr>
           <w:lang w:val="en-US"/>
         </w:rPr>
         <w:t>Simple associative conditioning:</w:t>
       </w:r>
-      <w:bookmarkEnd w:id="1"/>
+      <w:bookmarkEnd w:id="2"/>
     </w:p>
     <w:p>
       <w:pPr>
@@ -921,23 +986,23 @@
     </w:p>
     <w:p>
       <w:pPr>
-        <w:pStyle w:val="Titre2"/>
-        <w:rPr>
-          <w:lang w:val="en-US"/>
-        </w:rPr>
-      </w:pPr>
-      <w:bookmarkStart w:id="2" w:name="_Toc39482773"/>
+        <w:pStyle w:val="Heading2"/>
+        <w:rPr>
+          <w:lang w:val="en-US"/>
+        </w:rPr>
+      </w:pPr>
+      <w:bookmarkStart w:id="3" w:name="_Toc86765709"/>
       <w:r>
         <w:rPr>
           <w:lang w:val="en-US"/>
         </w:rPr>
         <w:t>Setting up the experiment</w:t>
       </w:r>
-      <w:bookmarkEnd w:id="2"/>
-    </w:p>
-    <w:p>
-      <w:pPr>
-        <w:pStyle w:val="Paragraphedeliste"/>
+      <w:bookmarkEnd w:id="3"/>
+    </w:p>
+    <w:p>
+      <w:pPr>
+        <w:pStyle w:val="ListParagraph"/>
         <w:numPr>
           <w:ilvl w:val="0"/>
           <w:numId w:val="1"/>
@@ -961,7 +1026,7 @@
     </w:p>
     <w:p>
       <w:pPr>
-        <w:pStyle w:val="Paragraphedeliste"/>
+        <w:pStyle w:val="ListParagraph"/>
         <w:numPr>
           <w:ilvl w:val="1"/>
           <w:numId w:val="1"/>
@@ -1069,7 +1134,7 @@
     </w:p>
     <w:p>
       <w:pPr>
-        <w:pStyle w:val="Paragraphedeliste"/>
+        <w:pStyle w:val="ListParagraph"/>
         <w:numPr>
           <w:ilvl w:val="0"/>
           <w:numId w:val="1"/>
@@ -1094,7 +1159,7 @@
     </w:p>
     <w:p>
       <w:pPr>
-        <w:pStyle w:val="Paragraphedeliste"/>
+        <w:pStyle w:val="ListParagraph"/>
         <w:ind w:left="0"/>
         <w:rPr>
           <w:rFonts w:ascii="Times New Roman" w:hAnsi="Times New Roman" w:cs="Times New Roman"/>
@@ -1411,7 +1476,7 @@
     </w:p>
     <w:p>
       <w:pPr>
-        <w:pStyle w:val="Paragraphedeliste"/>
+        <w:pStyle w:val="ListParagraph"/>
         <w:numPr>
           <w:ilvl w:val="0"/>
           <w:numId w:val="1"/>
@@ -1477,7 +1542,7 @@
     </w:p>
     <w:p>
       <w:pPr>
-        <w:pStyle w:val="Paragraphedeliste"/>
+        <w:pStyle w:val="ListParagraph"/>
         <w:numPr>
           <w:ilvl w:val="1"/>
           <w:numId w:val="1"/>
@@ -1728,7 +1793,7 @@
     </w:p>
     <w:p>
       <w:pPr>
-        <w:pStyle w:val="Paragraphedeliste"/>
+        <w:pStyle w:val="ListParagraph"/>
         <w:numPr>
           <w:ilvl w:val="0"/>
           <w:numId w:val="1"/>
@@ -1761,7 +1826,7 @@
     </w:p>
     <w:p>
       <w:pPr>
-        <w:pStyle w:val="Paragraphedeliste"/>
+        <w:pStyle w:val="ListParagraph"/>
         <w:numPr>
           <w:ilvl w:val="1"/>
           <w:numId w:val="1"/>
@@ -1847,7 +1912,7 @@
     </w:p>
     <w:p>
       <w:pPr>
-        <w:pStyle w:val="Paragraphedeliste"/>
+        <w:pStyle w:val="ListParagraph"/>
         <w:numPr>
           <w:ilvl w:val="1"/>
           <w:numId w:val="1"/>
@@ -2019,7 +2084,7 @@
     </w:p>
     <w:p>
       <w:pPr>
-        <w:pStyle w:val="Paragraphedeliste"/>
+        <w:pStyle w:val="ListParagraph"/>
         <w:numPr>
           <w:ilvl w:val="0"/>
           <w:numId w:val="1"/>
@@ -2271,7 +2336,7 @@
     </w:p>
     <w:p>
       <w:pPr>
-        <w:pStyle w:val="Paragraphedeliste"/>
+        <w:pStyle w:val="ListParagraph"/>
         <w:numPr>
           <w:ilvl w:val="0"/>
           <w:numId w:val="1"/>
@@ -2295,7 +2360,7 @@
     </w:p>
     <w:p>
       <w:pPr>
-        <w:pStyle w:val="Paragraphedeliste"/>
+        <w:pStyle w:val="ListParagraph"/>
         <w:numPr>
           <w:ilvl w:val="1"/>
           <w:numId w:val="1"/>
@@ -2409,7 +2474,7 @@
     </w:p>
     <w:p>
       <w:pPr>
-        <w:pStyle w:val="Paragraphedeliste"/>
+        <w:pStyle w:val="ListParagraph"/>
         <w:numPr>
           <w:ilvl w:val="1"/>
           <w:numId w:val="1"/>
@@ -3132,109 +3197,6 @@
       <w:r>
         <w:rPr>
           <w:rFonts w:ascii="Times New Roman" w:hAnsi="Times New Roman" w:cs="Times New Roman"/>
-          <w:sz w:val="24"/>
-          <w:szCs w:val="24"/>
-          <w:lang w:val="en-US"/>
-        </w:rPr>
-        <w:t xml:space="preserve">NB: If </w:t>
-      </w:r>
-      <w:proofErr w:type="gramStart"/>
-      <w:r>
-        <w:rPr>
-          <w:rFonts w:ascii="Times New Roman" w:hAnsi="Times New Roman" w:cs="Times New Roman"/>
-          <w:b/>
-          <w:bCs/>
-          <w:sz w:val="24"/>
-          <w:szCs w:val="24"/>
-          <w:lang w:val="en-US"/>
-        </w:rPr>
-        <w:t>Test ?</w:t>
-      </w:r>
-      <w:proofErr w:type="gramEnd"/>
-      <w:r>
-        <w:rPr>
-          <w:rFonts w:ascii="Times New Roman" w:hAnsi="Times New Roman" w:cs="Times New Roman"/>
-          <w:sz w:val="24"/>
-          <w:szCs w:val="24"/>
-          <w:lang w:val="en-US"/>
-        </w:rPr>
-        <w:t xml:space="preserve"> and</w:t>
-      </w:r>
-      <w:r>
-        <w:rPr>
-          <w:rFonts w:ascii="Times New Roman" w:hAnsi="Times New Roman" w:cs="Times New Roman"/>
-          <w:sz w:val="24"/>
-          <w:szCs w:val="24"/>
-          <w:lang w:val="en-US"/>
-        </w:rPr>
-        <w:t xml:space="preserve"> </w:t>
-      </w:r>
-      <w:proofErr w:type="spellStart"/>
-      <w:r>
-        <w:rPr>
-          <w:rFonts w:ascii="Times New Roman" w:hAnsi="Times New Roman" w:cs="Times New Roman"/>
-          <w:b/>
-          <w:bCs/>
-          <w:sz w:val="24"/>
-          <w:szCs w:val="24"/>
-          <w:lang w:val="en-US"/>
-        </w:rPr>
-        <w:t>PreTest</w:t>
-      </w:r>
-      <w:proofErr w:type="spellEnd"/>
-      <w:r>
-        <w:rPr>
-          <w:rFonts w:ascii="Times New Roman" w:hAnsi="Times New Roman" w:cs="Times New Roman"/>
-          <w:b/>
-          <w:bCs/>
-          <w:sz w:val="24"/>
-          <w:szCs w:val="24"/>
-          <w:lang w:val="en-US"/>
-        </w:rPr>
-        <w:t xml:space="preserve"> ?</w:t>
-      </w:r>
-      <w:r>
-        <w:rPr>
-          <w:rFonts w:ascii="Times New Roman" w:hAnsi="Times New Roman" w:cs="Times New Roman"/>
-          <w:sz w:val="24"/>
-          <w:szCs w:val="24"/>
-          <w:lang w:val="en-US"/>
-        </w:rPr>
-        <w:t xml:space="preserve"> are both </w:t>
-      </w:r>
-      <w:r>
-        <w:rPr>
-          <w:rFonts w:ascii="Times New Roman" w:hAnsi="Times New Roman" w:cs="Times New Roman"/>
-          <w:b/>
-          <w:bCs/>
-          <w:sz w:val="24"/>
-          <w:szCs w:val="24"/>
-          <w:lang w:val="en-US"/>
-        </w:rPr>
-        <w:t>Yes</w:t>
-      </w:r>
-      <w:r>
-        <w:rPr>
-          <w:rFonts w:ascii="Times New Roman" w:hAnsi="Times New Roman" w:cs="Times New Roman"/>
-          <w:sz w:val="24"/>
-          <w:szCs w:val="24"/>
-          <w:lang w:val="en-US"/>
-        </w:rPr>
-        <w:t xml:space="preserve"> then the software will display one of the stimuli, chosen randomly, in full screen for the duration of the trial. This can useful for absolute conditioning.</w:t>
-      </w:r>
-    </w:p>
-    <w:p>
-      <w:pPr>
-        <w:rPr>
-          <w:rFonts w:ascii="Times New Roman" w:hAnsi="Times New Roman" w:cs="Times New Roman"/>
-          <w:sz w:val="24"/>
-          <w:szCs w:val="24"/>
-          <w:lang w:val="en-US"/>
-        </w:rPr>
-      </w:pPr>
-      <w:r>
-        <w:rPr>
-          <w:rFonts w:ascii="Times New Roman" w:hAnsi="Times New Roman" w:cs="Times New Roman"/>
           <w:b/>
           <w:bCs/>
           <w:sz w:val="24"/>
@@ -3574,7 +3536,7 @@
     </w:p>
     <w:p>
       <w:pPr>
-        <w:pStyle w:val="Paragraphedeliste"/>
+        <w:pStyle w:val="ListParagraph"/>
         <w:numPr>
           <w:ilvl w:val="0"/>
           <w:numId w:val="1"/>
@@ -3598,7 +3560,7 @@
     </w:p>
     <w:p>
       <w:pPr>
-        <w:pStyle w:val="Paragraphedeliste"/>
+        <w:pStyle w:val="ListParagraph"/>
         <w:rPr>
           <w:rFonts w:ascii="Times New Roman" w:hAnsi="Times New Roman" w:cs="Times New Roman"/>
           <w:sz w:val="24"/>
@@ -3880,17 +3842,13 @@
       </w:pPr>
       <w:r>
         <w:rPr>
-          <w:rFonts w:ascii="Times New Roman" w:hAnsi="Times New Roman" w:cs="Times New Roman"/>
           <w:noProof/>
-          <w:sz w:val="24"/>
-          <w:szCs w:val="24"/>
-          <w:lang w:val="en-US"/>
         </w:rPr>
         <w:drawing>
-          <wp:inline distT="0" distB="0" distL="0" distR="0" wp14:anchorId="126D9E16" wp14:editId="3A2E32ED">
-            <wp:extent cx="5759450" cy="1715770"/>
+          <wp:inline distT="0" distB="0" distL="0" distR="0" wp14:anchorId="7A689B2E" wp14:editId="458B74F0">
+            <wp:extent cx="5759450" cy="2388235"/>
             <wp:effectExtent l="0" t="0" r="0" b="0"/>
-            <wp:docPr id="20" name="Picture 20"/>
+            <wp:docPr id="12" name="Picture 12"/>
             <wp:cNvGraphicFramePr>
               <a:graphicFrameLocks xmlns:a="http://schemas.openxmlformats.org/drawingml/2006/main" noChangeAspect="1"/>
             </wp:cNvGraphicFramePr>
@@ -3898,23 +3856,36 @@
               <a:graphicData uri="http://schemas.openxmlformats.org/drawingml/2006/picture">
                 <pic:pic xmlns:pic="http://schemas.openxmlformats.org/drawingml/2006/picture">
                   <pic:nvPicPr>
-                    <pic:cNvPr id="1" name=""/>
-                    <pic:cNvPicPr/>
+                    <pic:cNvPr id="0" name="Picture 1"/>
+                    <pic:cNvPicPr>
+                      <a:picLocks noChangeAspect="1" noChangeArrowheads="1"/>
+                    </pic:cNvPicPr>
                   </pic:nvPicPr>
                   <pic:blipFill>
-                    <a:blip r:embed="rId23"/>
+                    <a:blip r:embed="rId23" cstate="print">
+                      <a:extLst>
+                        <a:ext uri="{28A0092B-C50C-407E-A947-70E740481C1C}">
+                          <a14:useLocalDpi xmlns:a14="http://schemas.microsoft.com/office/drawing/2010/main" val="0"/>
+                        </a:ext>
+                      </a:extLst>
+                    </a:blip>
+                    <a:srcRect/>
                     <a:stretch>
                       <a:fillRect/>
                     </a:stretch>
                   </pic:blipFill>
-                  <pic:spPr>
+                  <pic:spPr bwMode="auto">
                     <a:xfrm>
                       <a:off x="0" y="0"/>
-                      <a:ext cx="5759450" cy="1715770"/>
+                      <a:ext cx="5759450" cy="2388235"/>
                     </a:xfrm>
                     <a:prstGeom prst="rect">
                       <a:avLst/>
                     </a:prstGeom>
+                    <a:noFill/>
+                    <a:ln>
+                      <a:noFill/>
+                    </a:ln>
                   </pic:spPr>
                 </pic:pic>
               </a:graphicData>
@@ -3925,26 +3896,7 @@
     </w:p>
     <w:p>
       <w:pPr>
-        <w:rPr>
-          <w:rFonts w:ascii="Times New Roman" w:hAnsi="Times New Roman" w:cs="Times New Roman"/>
-          <w:sz w:val="24"/>
-          <w:szCs w:val="24"/>
-          <w:lang w:val="en-US"/>
-        </w:rPr>
-      </w:pPr>
-      <w:r>
-        <w:rPr>
-          <w:rFonts w:ascii="Times New Roman" w:hAnsi="Times New Roman" w:cs="Times New Roman"/>
-          <w:sz w:val="24"/>
-          <w:szCs w:val="24"/>
-          <w:lang w:val="en-US"/>
-        </w:rPr>
-        <w:t>Future versions might get a better formatting to make manual editing easier.</w:t>
-      </w:r>
-    </w:p>
-    <w:p>
-      <w:pPr>
-        <w:pStyle w:val="Paragraphedeliste"/>
+        <w:pStyle w:val="ListParagraph"/>
         <w:numPr>
           <w:ilvl w:val="0"/>
           <w:numId w:val="1"/>
@@ -4206,7 +4158,7 @@
     </w:p>
     <w:p>
       <w:pPr>
-        <w:pStyle w:val="Paragraphedeliste"/>
+        <w:pStyle w:val="ListParagraph"/>
         <w:numPr>
           <w:ilvl w:val="0"/>
           <w:numId w:val="1"/>
@@ -4242,7 +4194,7 @@
     </w:p>
     <w:p>
       <w:pPr>
-        <w:pStyle w:val="Paragraphedeliste"/>
+        <w:pStyle w:val="ListParagraph"/>
         <w:rPr>
           <w:rFonts w:ascii="Times New Roman" w:hAnsi="Times New Roman" w:cs="Times New Roman"/>
           <w:sz w:val="24"/>
@@ -4356,19 +4308,19 @@
     </w:p>
     <w:p>
       <w:pPr>
-        <w:pStyle w:val="Titre2"/>
-        <w:rPr>
-          <w:lang w:val="en-US"/>
-        </w:rPr>
-      </w:pPr>
-      <w:bookmarkStart w:id="3" w:name="_Toc39482774"/>
+        <w:pStyle w:val="Heading2"/>
+        <w:rPr>
+          <w:lang w:val="en-US"/>
+        </w:rPr>
+      </w:pPr>
+      <w:bookmarkStart w:id="4" w:name="_Toc86765710"/>
       <w:r>
         <w:rPr>
           <w:lang w:val="en-US"/>
         </w:rPr>
         <w:t>During the experiment</w:t>
       </w:r>
-      <w:bookmarkEnd w:id="3"/>
+      <w:bookmarkEnd w:id="4"/>
     </w:p>
     <w:p>
       <w:pPr>
@@ -4504,19 +4456,19 @@
     </w:p>
     <w:p>
       <w:pPr>
-        <w:pStyle w:val="Titre1"/>
-        <w:rPr>
-          <w:lang w:val="en-US"/>
-        </w:rPr>
-      </w:pPr>
-      <w:bookmarkStart w:id="4" w:name="_Toc39482775"/>
+        <w:pStyle w:val="Heading1"/>
+        <w:rPr>
+          <w:lang w:val="en-US"/>
+        </w:rPr>
+      </w:pPr>
+      <w:bookmarkStart w:id="5" w:name="_Toc86765711"/>
       <w:r>
         <w:rPr>
           <w:lang w:val="en-US"/>
         </w:rPr>
         <w:t>Data output</w:t>
       </w:r>
-      <w:bookmarkEnd w:id="4"/>
+      <w:bookmarkEnd w:id="5"/>
     </w:p>
     <w:p>
       <w:pPr>
@@ -4706,7 +4658,7 @@
     </w:p>
     <w:p>
       <w:pPr>
-        <w:pStyle w:val="Paragraphedeliste"/>
+        <w:pStyle w:val="ListParagraph"/>
         <w:numPr>
           <w:ilvl w:val="0"/>
           <w:numId w:val="1"/>
@@ -4750,7 +4702,7 @@
     </w:p>
     <w:p>
       <w:pPr>
-        <w:pStyle w:val="Paragraphedeliste"/>
+        <w:pStyle w:val="ListParagraph"/>
         <w:numPr>
           <w:ilvl w:val="0"/>
           <w:numId w:val="1"/>
@@ -4785,7 +4737,7 @@
     </w:p>
     <w:p>
       <w:pPr>
-        <w:pStyle w:val="Paragraphedeliste"/>
+        <w:pStyle w:val="ListParagraph"/>
         <w:numPr>
           <w:ilvl w:val="0"/>
           <w:numId w:val="1"/>
@@ -4822,7 +4774,7 @@
     </w:p>
     <w:p>
       <w:pPr>
-        <w:pStyle w:val="Paragraphedeliste"/>
+        <w:pStyle w:val="ListParagraph"/>
         <w:numPr>
           <w:ilvl w:val="0"/>
           <w:numId w:val="1"/>
@@ -4881,7 +4833,7 @@
     </w:p>
     <w:p>
       <w:pPr>
-        <w:pStyle w:val="Paragraphedeliste"/>
+        <w:pStyle w:val="ListParagraph"/>
         <w:numPr>
           <w:ilvl w:val="0"/>
           <w:numId w:val="1"/>
@@ -4918,7 +4870,7 @@
     </w:p>
     <w:p>
       <w:pPr>
-        <w:pStyle w:val="Paragraphedeliste"/>
+        <w:pStyle w:val="ListParagraph"/>
         <w:numPr>
           <w:ilvl w:val="0"/>
           <w:numId w:val="1"/>
@@ -4958,7 +4910,7 @@
     </w:p>
     <w:p>
       <w:pPr>
-        <w:pStyle w:val="Paragraphedeliste"/>
+        <w:pStyle w:val="ListParagraph"/>
         <w:numPr>
           <w:ilvl w:val="0"/>
           <w:numId w:val="1"/>
@@ -4995,7 +4947,7 @@
     </w:p>
     <w:p>
       <w:pPr>
-        <w:pStyle w:val="Paragraphedeliste"/>
+        <w:pStyle w:val="ListParagraph"/>
         <w:numPr>
           <w:ilvl w:val="0"/>
           <w:numId w:val="1"/>
@@ -5032,7 +4984,7 @@
     </w:p>
     <w:p>
       <w:pPr>
-        <w:pStyle w:val="Paragraphedeliste"/>
+        <w:pStyle w:val="ListParagraph"/>
         <w:numPr>
           <w:ilvl w:val="0"/>
           <w:numId w:val="1"/>
@@ -5069,7 +5021,7 @@
     </w:p>
     <w:p>
       <w:pPr>
-        <w:pStyle w:val="Paragraphedeliste"/>
+        <w:pStyle w:val="ListParagraph"/>
         <w:numPr>
           <w:ilvl w:val="0"/>
           <w:numId w:val="1"/>
@@ -5115,7 +5067,7 @@
     </w:p>
     <w:p>
       <w:pPr>
-        <w:pStyle w:val="Paragraphedeliste"/>
+        <w:pStyle w:val="ListParagraph"/>
         <w:numPr>
           <w:ilvl w:val="0"/>
           <w:numId w:val="1"/>
@@ -5163,7 +5115,7 @@
     </w:p>
     <w:p>
       <w:pPr>
-        <w:pStyle w:val="Paragraphedeliste"/>
+        <w:pStyle w:val="ListParagraph"/>
         <w:numPr>
           <w:ilvl w:val="0"/>
           <w:numId w:val="1"/>
@@ -5200,7 +5152,7 @@
     </w:p>
     <w:p>
       <w:pPr>
-        <w:pStyle w:val="Paragraphedeliste"/>
+        <w:pStyle w:val="ListParagraph"/>
         <w:numPr>
           <w:ilvl w:val="0"/>
           <w:numId w:val="1"/>
@@ -5239,39 +5191,39 @@
     </w:p>
     <w:p>
       <w:pPr>
-        <w:pStyle w:val="Titre1"/>
-        <w:rPr>
-          <w:lang w:val="en-US"/>
-        </w:rPr>
-      </w:pPr>
-      <w:bookmarkStart w:id="5" w:name="_Toc39482776"/>
+        <w:pStyle w:val="Heading1"/>
+        <w:rPr>
+          <w:lang w:val="en-US"/>
+        </w:rPr>
+      </w:pPr>
+      <w:bookmarkStart w:id="6" w:name="_Toc86765712"/>
       <w:r>
         <w:rPr>
           <w:lang w:val="en-US"/>
         </w:rPr>
         <w:t>Extra functionalities</w:t>
       </w:r>
-      <w:bookmarkEnd w:id="5"/>
-    </w:p>
-    <w:p>
-      <w:pPr>
-        <w:pStyle w:val="Titre2"/>
-        <w:rPr>
-          <w:lang w:val="en-US"/>
-        </w:rPr>
-      </w:pPr>
-      <w:bookmarkStart w:id="6" w:name="_Toc39482777"/>
+      <w:bookmarkEnd w:id="6"/>
+    </w:p>
+    <w:p>
+      <w:pPr>
+        <w:pStyle w:val="Heading2"/>
+        <w:rPr>
+          <w:lang w:val="en-US"/>
+        </w:rPr>
+      </w:pPr>
+      <w:bookmarkStart w:id="7" w:name="_Toc86765713"/>
       <w:r>
         <w:rPr>
           <w:lang w:val="en-US"/>
         </w:rPr>
         <w:t>Settings and calibrations</w:t>
       </w:r>
-      <w:bookmarkEnd w:id="6"/>
-    </w:p>
-    <w:p>
-      <w:pPr>
-        <w:pStyle w:val="Paragraphedeliste"/>
+      <w:bookmarkEnd w:id="7"/>
+    </w:p>
+    <w:p>
+      <w:pPr>
+        <w:pStyle w:val="ListParagraph"/>
         <w:numPr>
           <w:ilvl w:val="0"/>
           <w:numId w:val="1"/>
@@ -5295,7 +5247,7 @@
     </w:p>
     <w:p>
       <w:pPr>
-        <w:pStyle w:val="Paragraphedeliste"/>
+        <w:pStyle w:val="ListParagraph"/>
         <w:rPr>
           <w:rFonts w:ascii="Times New Roman" w:hAnsi="Times New Roman" w:cs="Times New Roman"/>
           <w:sz w:val="24"/>
@@ -5357,7 +5309,7 @@
     </w:p>
     <w:p>
       <w:pPr>
-        <w:pStyle w:val="Paragraphedeliste"/>
+        <w:pStyle w:val="ListParagraph"/>
         <w:rPr>
           <w:rFonts w:ascii="Times New Roman" w:hAnsi="Times New Roman" w:cs="Times New Roman"/>
           <w:sz w:val="24"/>
@@ -5377,7 +5329,7 @@
     </w:p>
     <w:p>
       <w:pPr>
-        <w:pStyle w:val="Paragraphedeliste"/>
+        <w:pStyle w:val="ListParagraph"/>
         <w:numPr>
           <w:ilvl w:val="0"/>
           <w:numId w:val="1"/>
@@ -5401,7 +5353,7 @@
     </w:p>
     <w:p>
       <w:pPr>
-        <w:pStyle w:val="Paragraphedeliste"/>
+        <w:pStyle w:val="ListParagraph"/>
         <w:rPr>
           <w:rFonts w:ascii="Times New Roman" w:hAnsi="Times New Roman" w:cs="Times New Roman"/>
           <w:sz w:val="24"/>
@@ -5456,7 +5408,7 @@
     </w:p>
     <w:p>
       <w:pPr>
-        <w:pStyle w:val="Paragraphedeliste"/>
+        <w:pStyle w:val="ListParagraph"/>
         <w:rPr>
           <w:rFonts w:ascii="Times New Roman" w:hAnsi="Times New Roman" w:cs="Times New Roman"/>
           <w:sz w:val="24"/>
@@ -5585,7 +5537,7 @@
     </w:p>
     <w:p>
       <w:pPr>
-        <w:pStyle w:val="Paragraphedeliste"/>
+        <w:pStyle w:val="ListParagraph"/>
         <w:rPr>
           <w:rFonts w:ascii="Times New Roman" w:hAnsi="Times New Roman" w:cs="Times New Roman"/>
           <w:sz w:val="24"/>
@@ -5616,7 +5568,7 @@
     </w:p>
     <w:p>
       <w:pPr>
-        <w:pStyle w:val="Paragraphedeliste"/>
+        <w:pStyle w:val="ListParagraph"/>
         <w:numPr>
           <w:ilvl w:val="0"/>
           <w:numId w:val="1"/>
@@ -5640,7 +5592,7 @@
     </w:p>
     <w:p>
       <w:pPr>
-        <w:pStyle w:val="Paragraphedeliste"/>
+        <w:pStyle w:val="ListParagraph"/>
         <w:rPr>
           <w:rFonts w:ascii="Times New Roman" w:hAnsi="Times New Roman" w:cs="Times New Roman"/>
           <w:sz w:val="24"/>
@@ -5702,7 +5654,7 @@
     </w:p>
     <w:p>
       <w:pPr>
-        <w:pStyle w:val="Paragraphedeliste"/>
+        <w:pStyle w:val="ListParagraph"/>
         <w:rPr>
           <w:rFonts w:ascii="Times New Roman" w:hAnsi="Times New Roman" w:cs="Times New Roman"/>
           <w:sz w:val="24"/>
@@ -5759,7 +5711,7 @@
     </w:p>
     <w:p>
       <w:pPr>
-        <w:pStyle w:val="Paragraphedeliste"/>
+        <w:pStyle w:val="ListParagraph"/>
         <w:numPr>
           <w:ilvl w:val="0"/>
           <w:numId w:val="1"/>
@@ -5784,7 +5736,7 @@
     </w:p>
     <w:p>
       <w:pPr>
-        <w:pStyle w:val="Paragraphedeliste"/>
+        <w:pStyle w:val="ListParagraph"/>
         <w:rPr>
           <w:rFonts w:ascii="Times New Roman" w:hAnsi="Times New Roman" w:cs="Times New Roman"/>
           <w:sz w:val="24"/>
@@ -5839,7 +5791,7 @@
     </w:p>
     <w:p>
       <w:pPr>
-        <w:pStyle w:val="Paragraphedeliste"/>
+        <w:pStyle w:val="ListParagraph"/>
         <w:rPr>
           <w:rFonts w:ascii="Times New Roman" w:hAnsi="Times New Roman" w:cs="Times New Roman"/>
           <w:sz w:val="24"/>
@@ -5883,16 +5835,7 @@
           <w:szCs w:val="24"/>
           <w:lang w:val="en-US"/>
         </w:rPr>
-        <w:t>every 0.0167 second</w:t>
-      </w:r>
-      <w:r>
-        <w:rPr>
-          <w:rFonts w:ascii="Times New Roman" w:hAnsi="Times New Roman" w:cs="Times New Roman"/>
-          <w:sz w:val="24"/>
-          <w:szCs w:val="24"/>
-          <w:lang w:val="en-US"/>
-        </w:rPr>
-        <w:t>)</w:t>
+        <w:t>every 0.0167 second)</w:t>
       </w:r>
       <w:r>
         <w:rPr>
@@ -5906,7 +5849,7 @@
     </w:p>
     <w:p>
       <w:pPr>
-        <w:pStyle w:val="Paragraphedeliste"/>
+        <w:pStyle w:val="ListParagraph"/>
         <w:numPr>
           <w:ilvl w:val="0"/>
           <w:numId w:val="1"/>
@@ -5932,7 +5875,7 @@
     </w:p>
     <w:p>
       <w:pPr>
-        <w:pStyle w:val="Paragraphedeliste"/>
+        <w:pStyle w:val="ListParagraph"/>
         <w:rPr>
           <w:rFonts w:ascii="Times New Roman" w:hAnsi="Times New Roman" w:cs="Times New Roman"/>
           <w:sz w:val="24"/>
@@ -5987,7 +5930,7 @@
     </w:p>
     <w:p>
       <w:pPr>
-        <w:pStyle w:val="Paragraphedeliste"/>
+        <w:pStyle w:val="ListParagraph"/>
         <w:rPr>
           <w:rFonts w:ascii="Times New Roman" w:hAnsi="Times New Roman" w:cs="Times New Roman"/>
           <w:sz w:val="24"/>
@@ -6224,7 +6167,7 @@
     </w:p>
     <w:p>
       <w:pPr>
-        <w:pStyle w:val="Paragraphedeliste"/>
+        <w:pStyle w:val="ListParagraph"/>
         <w:numPr>
           <w:ilvl w:val="0"/>
           <w:numId w:val="1"/>
@@ -6260,7 +6203,7 @@
     </w:p>
     <w:p>
       <w:pPr>
-        <w:pStyle w:val="Paragraphedeliste"/>
+        <w:pStyle w:val="ListParagraph"/>
         <w:rPr>
           <w:rFonts w:ascii="Times New Roman" w:hAnsi="Times New Roman" w:cs="Times New Roman"/>
           <w:sz w:val="24"/>
@@ -6315,7 +6258,7 @@
     </w:p>
     <w:p>
       <w:pPr>
-        <w:pStyle w:val="Paragraphedeliste"/>
+        <w:pStyle w:val="ListParagraph"/>
         <w:rPr>
           <w:rFonts w:ascii="Times New Roman" w:hAnsi="Times New Roman" w:cs="Times New Roman"/>
           <w:sz w:val="24"/>
@@ -6526,18 +6469,18 @@
     </w:p>
     <w:p>
       <w:pPr>
-        <w:pStyle w:val="Paragraphedeliste"/>
-        <w:rPr>
-          <w:rFonts w:ascii="Times New Roman" w:hAnsi="Times New Roman" w:cs="Times New Roman"/>
-          <w:sz w:val="24"/>
-          <w:szCs w:val="24"/>
-          <w:lang w:val="en-US"/>
-        </w:rPr>
-      </w:pPr>
-    </w:p>
-    <w:p>
-      <w:pPr>
-        <w:pStyle w:val="Paragraphedeliste"/>
+        <w:pStyle w:val="ListParagraph"/>
+        <w:rPr>
+          <w:rFonts w:ascii="Times New Roman" w:hAnsi="Times New Roman" w:cs="Times New Roman"/>
+          <w:sz w:val="24"/>
+          <w:szCs w:val="24"/>
+          <w:lang w:val="en-US"/>
+        </w:rPr>
+      </w:pPr>
+    </w:p>
+    <w:p>
+      <w:pPr>
+        <w:pStyle w:val="ListParagraph"/>
         <w:numPr>
           <w:ilvl w:val="0"/>
           <w:numId w:val="1"/>
@@ -6565,7 +6508,7 @@
     </w:p>
     <w:p>
       <w:pPr>
-        <w:pStyle w:val="Paragraphedeliste"/>
+        <w:pStyle w:val="ListParagraph"/>
         <w:rPr>
           <w:rFonts w:ascii="Times New Roman" w:hAnsi="Times New Roman" w:cs="Times New Roman"/>
           <w:sz w:val="24"/>
@@ -6627,7 +6570,7 @@
     </w:p>
     <w:p>
       <w:pPr>
-        <w:pStyle w:val="Paragraphedeliste"/>
+        <w:pStyle w:val="ListParagraph"/>
         <w:rPr>
           <w:rFonts w:ascii="Times New Roman" w:hAnsi="Times New Roman" w:cs="Times New Roman"/>
           <w:sz w:val="24"/>
@@ -6789,7 +6732,7 @@
     </w:p>
     <w:p>
       <w:pPr>
-        <w:pStyle w:val="Paragraphedeliste"/>
+        <w:pStyle w:val="ListParagraph"/>
         <w:numPr>
           <w:ilvl w:val="0"/>
           <w:numId w:val="1"/>
@@ -6829,7 +6772,7 @@
     </w:p>
     <w:p>
       <w:pPr>
-        <w:pStyle w:val="Paragraphedeliste"/>
+        <w:pStyle w:val="ListParagraph"/>
         <w:rPr>
           <w:rFonts w:ascii="Times New Roman" w:hAnsi="Times New Roman" w:cs="Times New Roman"/>
           <w:sz w:val="24"/>
@@ -6884,7 +6827,7 @@
     </w:p>
     <w:p>
       <w:pPr>
-        <w:pStyle w:val="Paragraphedeliste"/>
+        <w:pStyle w:val="ListParagraph"/>
         <w:rPr>
           <w:rFonts w:ascii="Times New Roman" w:hAnsi="Times New Roman" w:cs="Times New Roman"/>
           <w:sz w:val="24"/>
@@ -6915,18 +6858,18 @@
     </w:p>
     <w:p>
       <w:pPr>
-        <w:pStyle w:val="Paragraphedeliste"/>
-        <w:rPr>
-          <w:rFonts w:ascii="Times New Roman" w:hAnsi="Times New Roman" w:cs="Times New Roman"/>
-          <w:sz w:val="24"/>
-          <w:szCs w:val="24"/>
-          <w:lang w:val="en-US"/>
-        </w:rPr>
-      </w:pPr>
-    </w:p>
-    <w:p>
-      <w:pPr>
-        <w:pStyle w:val="Paragraphedeliste"/>
+        <w:pStyle w:val="ListParagraph"/>
+        <w:rPr>
+          <w:rFonts w:ascii="Times New Roman" w:hAnsi="Times New Roman" w:cs="Times New Roman"/>
+          <w:sz w:val="24"/>
+          <w:szCs w:val="24"/>
+          <w:lang w:val="en-US"/>
+        </w:rPr>
+      </w:pPr>
+    </w:p>
+    <w:p>
+      <w:pPr>
+        <w:pStyle w:val="ListParagraph"/>
         <w:numPr>
           <w:ilvl w:val="0"/>
           <w:numId w:val="1"/>
@@ -7013,7 +6956,7 @@
     </w:p>
     <w:p>
       <w:pPr>
-        <w:pStyle w:val="Paragraphedeliste"/>
+        <w:pStyle w:val="ListParagraph"/>
         <w:rPr>
           <w:rFonts w:ascii="Times New Roman" w:hAnsi="Times New Roman" w:cs="Times New Roman"/>
           <w:sz w:val="24"/>
@@ -7068,7 +7011,7 @@
     </w:p>
     <w:p>
       <w:pPr>
-        <w:pStyle w:val="Paragraphedeliste"/>
+        <w:pStyle w:val="ListParagraph"/>
         <w:rPr>
           <w:rFonts w:ascii="Times New Roman" w:hAnsi="Times New Roman" w:cs="Times New Roman"/>
           <w:sz w:val="24"/>
@@ -7107,12 +7050,12 @@
     </w:p>
     <w:p>
       <w:pPr>
-        <w:pStyle w:val="Titre2"/>
-        <w:rPr>
-          <w:lang w:val="en-US"/>
-        </w:rPr>
-      </w:pPr>
-      <w:bookmarkStart w:id="7" w:name="_Toc39482778"/>
+        <w:pStyle w:val="Heading2"/>
+        <w:rPr>
+          <w:lang w:val="en-US"/>
+        </w:rPr>
+      </w:pPr>
+      <w:bookmarkStart w:id="8" w:name="_Toc86765714"/>
       <w:r>
         <w:rPr>
           <w:lang w:val="en-US"/>
@@ -7120,11 +7063,11 @@
         <w:lastRenderedPageBreak/>
         <w:t>Texture animation</w:t>
       </w:r>
-      <w:bookmarkEnd w:id="7"/>
-    </w:p>
-    <w:p>
-      <w:pPr>
-        <w:pStyle w:val="Paragraphedeliste"/>
+      <w:bookmarkEnd w:id="8"/>
+    </w:p>
+    <w:p>
+      <w:pPr>
+        <w:pStyle w:val="ListParagraph"/>
         <w:numPr>
           <w:ilvl w:val="0"/>
           <w:numId w:val="1"/>
@@ -7159,7 +7102,7 @@
     </w:p>
     <w:p>
       <w:pPr>
-        <w:pStyle w:val="Paragraphedeliste"/>
+        <w:pStyle w:val="ListParagraph"/>
         <w:rPr>
           <w:rFonts w:ascii="Times New Roman" w:hAnsi="Times New Roman" w:cs="Times New Roman"/>
           <w:sz w:val="24"/>
@@ -7268,7 +7211,7 @@
     </w:p>
     <w:p>
       <w:pPr>
-        <w:pStyle w:val="Paragraphedeliste"/>
+        <w:pStyle w:val="ListParagraph"/>
         <w:numPr>
           <w:ilvl w:val="1"/>
           <w:numId w:val="1"/>
@@ -7332,7 +7275,7 @@
     </w:p>
     <w:p>
       <w:pPr>
-        <w:pStyle w:val="Paragraphedeliste"/>
+        <w:pStyle w:val="ListParagraph"/>
         <w:numPr>
           <w:ilvl w:val="1"/>
           <w:numId w:val="1"/>
@@ -7356,7 +7299,7 @@
     </w:p>
     <w:p>
       <w:pPr>
-        <w:pStyle w:val="Paragraphedeliste"/>
+        <w:pStyle w:val="ListParagraph"/>
         <w:numPr>
           <w:ilvl w:val="1"/>
           <w:numId w:val="1"/>
@@ -7380,7 +7323,7 @@
     </w:p>
     <w:p>
       <w:pPr>
-        <w:pStyle w:val="Paragraphedeliste"/>
+        <w:pStyle w:val="ListParagraph"/>
         <w:numPr>
           <w:ilvl w:val="1"/>
           <w:numId w:val="1"/>
@@ -7424,7 +7367,7 @@
     </w:p>
     <w:p>
       <w:pPr>
-        <w:pStyle w:val="Paragraphedeliste"/>
+        <w:pStyle w:val="ListParagraph"/>
         <w:numPr>
           <w:ilvl w:val="0"/>
           <w:numId w:val="1"/>
@@ -7461,7 +7404,7 @@
     </w:p>
     <w:p>
       <w:pPr>
-        <w:pStyle w:val="Paragraphedeliste"/>
+        <w:pStyle w:val="ListParagraph"/>
         <w:rPr>
           <w:rFonts w:ascii="Times New Roman" w:hAnsi="Times New Roman" w:cs="Times New Roman"/>
           <w:sz w:val="24"/>
@@ -7516,7 +7459,7 @@
     </w:p>
     <w:p>
       <w:pPr>
-        <w:pStyle w:val="Paragraphedeliste"/>
+        <w:pStyle w:val="ListParagraph"/>
         <w:rPr>
           <w:rFonts w:ascii="Times New Roman" w:hAnsi="Times New Roman" w:cs="Times New Roman"/>
           <w:sz w:val="24"/>
@@ -7571,7 +7514,7 @@
     </w:p>
     <w:p>
       <w:pPr>
-        <w:pStyle w:val="Paragraphedeliste"/>
+        <w:pStyle w:val="ListParagraph"/>
         <w:numPr>
           <w:ilvl w:val="1"/>
           <w:numId w:val="1"/>
@@ -7606,7 +7549,7 @@
     </w:p>
     <w:p>
       <w:pPr>
-        <w:pStyle w:val="Paragraphedeliste"/>
+        <w:pStyle w:val="ListParagraph"/>
         <w:numPr>
           <w:ilvl w:val="1"/>
           <w:numId w:val="1"/>
@@ -7636,7 +7579,7 @@
           <w:szCs w:val="24"/>
           <w:lang w:val="en-US"/>
         </w:rPr>
-        <w:t xml:space="preserve"> sets the number of time the texture is changed per </w:t>
+        <w:t xml:space="preserve"> sets the number of </w:t>
       </w:r>
       <w:proofErr w:type="gramStart"/>
       <w:r>
@@ -7646,7 +7589,7 @@
           <w:szCs w:val="24"/>
           <w:lang w:val="en-US"/>
         </w:rPr>
-        <w:t>seconds,</w:t>
+        <w:t>time</w:t>
       </w:r>
       <w:proofErr w:type="gramEnd"/>
       <w:r>
@@ -7656,12 +7599,12 @@
           <w:szCs w:val="24"/>
           <w:lang w:val="en-US"/>
         </w:rPr>
-        <w:t xml:space="preserve"> this is capped by the number of processor cycle per seconds.</w:t>
-      </w:r>
-    </w:p>
-    <w:p>
-      <w:pPr>
-        <w:pStyle w:val="Paragraphedeliste"/>
+        <w:t xml:space="preserve"> the texture is changed per seconds, this is capped by the number of processor cycle per seconds.</w:t>
+      </w:r>
+    </w:p>
+    <w:p>
+      <w:pPr>
+        <w:pStyle w:val="ListParagraph"/>
         <w:numPr>
           <w:ilvl w:val="1"/>
           <w:numId w:val="1"/>
@@ -7696,7 +7639,7 @@
     </w:p>
     <w:p>
       <w:pPr>
-        <w:pStyle w:val="Paragraphedeliste"/>
+        <w:pStyle w:val="ListParagraph"/>
         <w:numPr>
           <w:ilvl w:val="1"/>
           <w:numId w:val="1"/>
@@ -7731,7 +7674,7 @@
     </w:p>
     <w:p>
       <w:pPr>
-        <w:pStyle w:val="Paragraphedeliste"/>
+        <w:pStyle w:val="ListParagraph"/>
         <w:numPr>
           <w:ilvl w:val="1"/>
           <w:numId w:val="1"/>
@@ -7766,12 +7709,12 @@
     </w:p>
     <w:p>
       <w:pPr>
-        <w:pStyle w:val="Titre2"/>
-        <w:rPr>
-          <w:lang w:val="en-US"/>
-        </w:rPr>
-      </w:pPr>
-      <w:bookmarkStart w:id="8" w:name="_Toc39482779"/>
+        <w:pStyle w:val="Heading2"/>
+        <w:rPr>
+          <w:lang w:val="en-US"/>
+        </w:rPr>
+      </w:pPr>
+      <w:bookmarkStart w:id="9" w:name="_Toc86765715"/>
       <w:r>
         <w:rPr>
           <w:lang w:val="en-US"/>
@@ -7779,7 +7722,7 @@
         <w:lastRenderedPageBreak/>
         <w:t>Arduino connection</w:t>
       </w:r>
-      <w:bookmarkEnd w:id="8"/>
+      <w:bookmarkEnd w:id="9"/>
     </w:p>
     <w:p>
       <w:pPr>
@@ -7837,7 +7780,7 @@
     </w:p>
     <w:p>
       <w:pPr>
-        <w:pStyle w:val="Paragraphedeliste"/>
+        <w:pStyle w:val="ListParagraph"/>
         <w:numPr>
           <w:ilvl w:val="0"/>
           <w:numId w:val="1"/>
@@ -7872,7 +7815,7 @@
     </w:p>
     <w:p>
       <w:pPr>
-        <w:pStyle w:val="Paragraphedeliste"/>
+        <w:pStyle w:val="ListParagraph"/>
         <w:numPr>
           <w:ilvl w:val="0"/>
           <w:numId w:val="1"/>
@@ -7922,18 +7865,7 @@
           <w:szCs w:val="24"/>
           <w:lang w:val="en-US"/>
         </w:rPr>
-        <w:t>Serial Port</w:t>
-      </w:r>
-      <w:r>
-        <w:rPr>
-          <w:rFonts w:ascii="Times New Roman" w:hAnsi="Times New Roman" w:cs="Times New Roman"/>
-          <w:b/>
-          <w:bCs/>
-          <w:sz w:val="24"/>
-          <w:szCs w:val="24"/>
-          <w:lang w:val="en-US"/>
-        </w:rPr>
-        <w:t xml:space="preserve"> </w:t>
+        <w:t xml:space="preserve">Serial Port </w:t>
       </w:r>
       <w:r>
         <w:rPr>
@@ -7948,7 +7880,7 @@
     </w:p>
     <w:p>
       <w:pPr>
-        <w:pStyle w:val="Paragraphedeliste"/>
+        <w:pStyle w:val="ListParagraph"/>
         <w:numPr>
           <w:ilvl w:val="0"/>
           <w:numId w:val="1"/>
@@ -8087,23 +8019,12 @@
           <w:szCs w:val="24"/>
           <w:lang w:val="en-US"/>
         </w:rPr>
-        <w:t xml:space="preserve"> if no port is detected</w:t>
-      </w:r>
-      <w:bookmarkStart w:id="9" w:name="_GoBack"/>
-      <w:bookmarkEnd w:id="9"/>
-      <w:r>
-        <w:rPr>
-          <w:rFonts w:ascii="Times New Roman" w:hAnsi="Times New Roman" w:cs="Times New Roman"/>
-          <w:sz w:val="24"/>
-          <w:szCs w:val="24"/>
-          <w:lang w:val="en-US"/>
-        </w:rPr>
-        <w:t xml:space="preserve"> after connecting attempt.</w:t>
-      </w:r>
-    </w:p>
-    <w:p>
-      <w:pPr>
-        <w:pStyle w:val="Paragraphedeliste"/>
+        <w:t xml:space="preserve"> if no port is detected after connecting attempt.</w:t>
+      </w:r>
+    </w:p>
+    <w:p>
+      <w:pPr>
+        <w:pStyle w:val="ListParagraph"/>
         <w:numPr>
           <w:ilvl w:val="0"/>
           <w:numId w:val="1"/>
@@ -8167,7 +8088,7 @@
 </file>
 
 <file path=word/numbering.xml><?xml version="1.0" encoding="utf-8"?>
-<w:numbering xmlns:wpc="http://schemas.microsoft.com/office/word/2010/wordprocessingCanvas" xmlns:cx="http://schemas.microsoft.com/office/drawing/2014/chartex" xmlns:mc="http://schemas.openxmlformats.org/markup-compatibility/2006" xmlns:o="urn:schemas-microsoft-com:office:office" xmlns:r="http://schemas.openxmlformats.org/officeDocument/2006/relationships" xmlns:m="http://schemas.openxmlformats.org/officeDocument/2006/math" xmlns:v="urn:schemas-microsoft-com:vml" xmlns:wp14="http://schemas.microsoft.com/office/word/2010/wordprocessingDrawing" xmlns:wp="http://schemas.openxmlformats.org/drawingml/2006/wordprocessingDrawing" xmlns:w10="urn:schemas-microsoft-com:office:word" xmlns:w="http://schemas.openxmlformats.org/wordprocessingml/2006/main" xmlns:w14="http://schemas.microsoft.com/office/word/2010/wordml" xmlns:w15="http://schemas.microsoft.com/office/word/2012/wordml" xmlns:w16se="http://schemas.microsoft.com/office/word/2015/wordml/symex" xmlns:wpg="http://schemas.microsoft.com/office/word/2010/wordprocessingGroup" xmlns:wpi="http://schemas.microsoft.com/office/word/2010/wordprocessingInk" xmlns:wne="http://schemas.microsoft.com/office/word/2006/wordml" xmlns:wps="http://schemas.microsoft.com/office/word/2010/wordprocessingShape" mc:Ignorable="w14 w15 w16se wp14">
+<w:numbering xmlns:wpc="http://schemas.microsoft.com/office/word/2010/wordprocessingCanvas" xmlns:cx="http://schemas.microsoft.com/office/drawing/2014/chartex" xmlns:cx1="http://schemas.microsoft.com/office/drawing/2015/9/8/chartex" xmlns:cx2="http://schemas.microsoft.com/office/drawing/2015/10/21/chartex" xmlns:cx3="http://schemas.microsoft.com/office/drawing/2016/5/9/chartex" xmlns:cx4="http://schemas.microsoft.com/office/drawing/2016/5/10/chartex" xmlns:cx5="http://schemas.microsoft.com/office/drawing/2016/5/11/chartex" xmlns:cx6="http://schemas.microsoft.com/office/drawing/2016/5/12/chartex" xmlns:cx7="http://schemas.microsoft.com/office/drawing/2016/5/13/chartex" xmlns:cx8="http://schemas.microsoft.com/office/drawing/2016/5/14/chartex" xmlns:mc="http://schemas.openxmlformats.org/markup-compatibility/2006" xmlns:aink="http://schemas.microsoft.com/office/drawing/2016/ink" xmlns:am3d="http://schemas.microsoft.com/office/drawing/2017/model3d" xmlns:o="urn:schemas-microsoft-com:office:office" xmlns:r="http://schemas.openxmlformats.org/officeDocument/2006/relationships" xmlns:m="http://schemas.openxmlformats.org/officeDocument/2006/math" xmlns:v="urn:schemas-microsoft-com:vml" xmlns:wp14="http://schemas.microsoft.com/office/word/2010/wordprocessingDrawing" xmlns:wp="http://schemas.openxmlformats.org/drawingml/2006/wordprocessingDrawing" xmlns:w10="urn:schemas-microsoft-com:office:word" xmlns:w="http://schemas.openxmlformats.org/wordprocessingml/2006/main" xmlns:w14="http://schemas.microsoft.com/office/word/2010/wordml" xmlns:w15="http://schemas.microsoft.com/office/word/2012/wordml" xmlns:w16cex="http://schemas.microsoft.com/office/word/2018/wordml/cex" xmlns:w16cid="http://schemas.microsoft.com/office/word/2016/wordml/cid" xmlns:w16="http://schemas.microsoft.com/office/word/2018/wordml" xmlns:w16sdtdh="http://schemas.microsoft.com/office/word/2020/wordml/sdtdatahash" xmlns:w16se="http://schemas.microsoft.com/office/word/2015/wordml/symex" xmlns:wpg="http://schemas.microsoft.com/office/word/2010/wordprocessingGroup" xmlns:wpi="http://schemas.microsoft.com/office/word/2010/wordprocessingInk" xmlns:wne="http://schemas.microsoft.com/office/word/2006/wordml" xmlns:wps="http://schemas.microsoft.com/office/word/2010/wordprocessingShape" mc:Ignorable="w14 w15 w16se w16cid w16 w16cex w16sdtdh wp14">
   <w:abstractNum w:abstractNumId="0" w15:restartNumberingAfterBreak="0">
     <w:nsid w:val="0BCA03D4"/>
     <w:multiLevelType w:val="hybridMultilevel"/>
@@ -8726,7 +8647,7 @@
 </file>
 
 <file path=word/styles.xml><?xml version="1.0" encoding="utf-8"?>
-<w:styles xmlns:mc="http://schemas.openxmlformats.org/markup-compatibility/2006" xmlns:r="http://schemas.openxmlformats.org/officeDocument/2006/relationships" xmlns:w="http://schemas.openxmlformats.org/wordprocessingml/2006/main" xmlns:w14="http://schemas.microsoft.com/office/word/2010/wordml" xmlns:w15="http://schemas.microsoft.com/office/word/2012/wordml" xmlns:w16se="http://schemas.microsoft.com/office/word/2015/wordml/symex" mc:Ignorable="w14 w15 w16se">
+<w:styles xmlns:mc="http://schemas.openxmlformats.org/markup-compatibility/2006" xmlns:r="http://schemas.openxmlformats.org/officeDocument/2006/relationships" xmlns:w="http://schemas.openxmlformats.org/wordprocessingml/2006/main" xmlns:w14="http://schemas.microsoft.com/office/word/2010/wordml" xmlns:w15="http://schemas.microsoft.com/office/word/2012/wordml" xmlns:w16cex="http://schemas.microsoft.com/office/word/2018/wordml/cex" xmlns:w16cid="http://schemas.microsoft.com/office/word/2016/wordml/cid" xmlns:w16="http://schemas.microsoft.com/office/word/2018/wordml" xmlns:w16sdtdh="http://schemas.microsoft.com/office/word/2020/wordml/sdtdatahash" xmlns:w16se="http://schemas.microsoft.com/office/word/2015/wordml/symex" mc:Ignorable="w14 w15 w16se w16cid w16 w16cex w16sdtdh">
   <w:docDefaults>
     <w:rPrDefault>
       <w:rPr>
@@ -8742,7 +8663,7 @@
       </w:pPr>
     </w:pPrDefault>
   </w:docDefaults>
-  <w:latentStyles w:defLockedState="0" w:defUIPriority="99" w:defSemiHidden="0" w:defUnhideWhenUsed="0" w:defQFormat="0" w:count="371">
+  <w:latentStyles w:defLockedState="0" w:defUIPriority="99" w:defSemiHidden="0" w:defUnhideWhenUsed="0" w:defQFormat="0" w:count="376">
     <w:lsdException w:name="Normal" w:uiPriority="0" w:qFormat="1"/>
     <w:lsdException w:name="heading 1" w:uiPriority="9" w:qFormat="1"/>
     <w:lsdException w:name="heading 2" w:semiHidden="1" w:uiPriority="9" w:unhideWhenUsed="1" w:qFormat="1"/>
@@ -9114,16 +9035,21 @@
     <w:lsdException w:name="List Table 5 Dark Accent 6" w:uiPriority="50"/>
     <w:lsdException w:name="List Table 6 Colorful Accent 6" w:uiPriority="51"/>
     <w:lsdException w:name="List Table 7 Colorful Accent 6" w:uiPriority="52"/>
+    <w:lsdException w:name="Mention" w:semiHidden="1" w:unhideWhenUsed="1"/>
+    <w:lsdException w:name="Smart Hyperlink" w:semiHidden="1" w:unhideWhenUsed="1"/>
+    <w:lsdException w:name="Hashtag" w:semiHidden="1" w:unhideWhenUsed="1"/>
+    <w:lsdException w:name="Unresolved Mention" w:semiHidden="1" w:unhideWhenUsed="1"/>
+    <w:lsdException w:name="Smart Link" w:semiHidden="1" w:unhideWhenUsed="1"/>
   </w:latentStyles>
   <w:style w:type="paragraph" w:default="1" w:styleId="Normal">
     <w:name w:val="Normal"/>
     <w:qFormat/>
   </w:style>
-  <w:style w:type="paragraph" w:styleId="Titre1">
+  <w:style w:type="paragraph" w:styleId="Heading1">
     <w:name w:val="heading 1"/>
     <w:basedOn w:val="Normal"/>
     <w:next w:val="Normal"/>
-    <w:link w:val="Titre1Car"/>
+    <w:link w:val="Heading1Char"/>
     <w:uiPriority w:val="9"/>
     <w:qFormat/>
     <w:rsid w:val="005C1CA3"/>
@@ -9140,11 +9066,11 @@
       <w:szCs w:val="32"/>
     </w:rPr>
   </w:style>
-  <w:style w:type="paragraph" w:styleId="Titre2">
+  <w:style w:type="paragraph" w:styleId="Heading2">
     <w:name w:val="heading 2"/>
     <w:basedOn w:val="Normal"/>
     <w:next w:val="Normal"/>
-    <w:link w:val="Titre2Car"/>
+    <w:link w:val="Heading2Char"/>
     <w:uiPriority w:val="9"/>
     <w:unhideWhenUsed/>
     <w:qFormat/>
@@ -9162,13 +9088,13 @@
       <w:szCs w:val="26"/>
     </w:rPr>
   </w:style>
-  <w:style w:type="character" w:default="1" w:styleId="Policepardfaut">
+  <w:style w:type="character" w:default="1" w:styleId="DefaultParagraphFont">
     <w:name w:val="Default Paragraph Font"/>
     <w:uiPriority w:val="1"/>
     <w:semiHidden/>
     <w:unhideWhenUsed/>
   </w:style>
-  <w:style w:type="table" w:default="1" w:styleId="TableauNormal">
+  <w:style w:type="table" w:default="1" w:styleId="TableNormal">
     <w:name w:val="Normal Table"/>
     <w:uiPriority w:val="99"/>
     <w:semiHidden/>
@@ -9183,17 +9109,17 @@
       </w:tblCellMar>
     </w:tblPr>
   </w:style>
-  <w:style w:type="numbering" w:default="1" w:styleId="Aucuneliste">
+  <w:style w:type="numbering" w:default="1" w:styleId="NoList">
     <w:name w:val="No List"/>
     <w:uiPriority w:val="99"/>
     <w:semiHidden/>
     <w:unhideWhenUsed/>
   </w:style>
-  <w:style w:type="paragraph" w:styleId="Titre">
+  <w:style w:type="paragraph" w:styleId="Title">
     <w:name w:val="Title"/>
     <w:basedOn w:val="Normal"/>
     <w:next w:val="Normal"/>
-    <w:link w:val="TitreCar"/>
+    <w:link w:val="TitleChar"/>
     <w:uiPriority w:val="10"/>
     <w:qFormat/>
     <w:rsid w:val="0051791C"/>
@@ -9209,10 +9135,10 @@
       <w:szCs w:val="56"/>
     </w:rPr>
   </w:style>
-  <w:style w:type="character" w:customStyle="1" w:styleId="TitreCar">
-    <w:name w:val="Titre Car"/>
-    <w:basedOn w:val="Policepardfaut"/>
-    <w:link w:val="Titre"/>
+  <w:style w:type="character" w:customStyle="1" w:styleId="TitleChar">
+    <w:name w:val="Title Char"/>
+    <w:basedOn w:val="DefaultParagraphFont"/>
+    <w:link w:val="Title"/>
     <w:uiPriority w:val="10"/>
     <w:rsid w:val="0051791C"/>
     <w:rPr>
@@ -9223,7 +9149,7 @@
       <w:szCs w:val="56"/>
     </w:rPr>
   </w:style>
-  <w:style w:type="paragraph" w:styleId="Paragraphedeliste">
+  <w:style w:type="paragraph" w:styleId="ListParagraph">
     <w:name w:val="List Paragraph"/>
     <w:basedOn w:val="Normal"/>
     <w:uiPriority w:val="34"/>
@@ -9234,10 +9160,10 @@
       <w:contextualSpacing/>
     </w:pPr>
   </w:style>
-  <w:style w:type="character" w:customStyle="1" w:styleId="Titre1Car">
-    <w:name w:val="Titre 1 Car"/>
-    <w:basedOn w:val="Policepardfaut"/>
-    <w:link w:val="Titre1"/>
+  <w:style w:type="character" w:customStyle="1" w:styleId="Heading1Char">
+    <w:name w:val="Heading 1 Char"/>
+    <w:basedOn w:val="DefaultParagraphFont"/>
+    <w:link w:val="Heading1"/>
     <w:uiPriority w:val="9"/>
     <w:rsid w:val="005C1CA3"/>
     <w:rPr>
@@ -9247,10 +9173,10 @@
       <w:szCs w:val="32"/>
     </w:rPr>
   </w:style>
-  <w:style w:type="character" w:customStyle="1" w:styleId="Titre2Car">
-    <w:name w:val="Titre 2 Car"/>
-    <w:basedOn w:val="Policepardfaut"/>
-    <w:link w:val="Titre2"/>
+  <w:style w:type="character" w:customStyle="1" w:styleId="Heading2Char">
+    <w:name w:val="Heading 2 Char"/>
+    <w:basedOn w:val="DefaultParagraphFont"/>
+    <w:link w:val="Heading2"/>
     <w:uiPriority w:val="9"/>
     <w:rsid w:val="00E07591"/>
     <w:rPr>
@@ -9260,9 +9186,9 @@
       <w:szCs w:val="26"/>
     </w:rPr>
   </w:style>
-  <w:style w:type="paragraph" w:styleId="En-ttedetabledesmatires">
+  <w:style w:type="paragraph" w:styleId="TOCHeading">
     <w:name w:val="TOC Heading"/>
-    <w:basedOn w:val="Titre1"/>
+    <w:basedOn w:val="Heading1"/>
     <w:next w:val="Normal"/>
     <w:uiPriority w:val="39"/>
     <w:unhideWhenUsed/>
@@ -9275,7 +9201,7 @@
       <w:lang w:val="en-US"/>
     </w:rPr>
   </w:style>
-  <w:style w:type="paragraph" w:styleId="TM1">
+  <w:style w:type="paragraph" w:styleId="TOC1">
     <w:name w:val="toc 1"/>
     <w:basedOn w:val="Normal"/>
     <w:next w:val="Normal"/>
@@ -9287,7 +9213,7 @@
       <w:spacing w:after="100"/>
     </w:pPr>
   </w:style>
-  <w:style w:type="paragraph" w:styleId="TM2">
+  <w:style w:type="paragraph" w:styleId="TOC2">
     <w:name w:val="toc 2"/>
     <w:basedOn w:val="Normal"/>
     <w:next w:val="Normal"/>
@@ -9300,9 +9226,9 @@
       <w:ind w:left="220"/>
     </w:pPr>
   </w:style>
-  <w:style w:type="character" w:styleId="Lienhypertexte">
+  <w:style w:type="character" w:styleId="Hyperlink">
     <w:name w:val="Hyperlink"/>
-    <w:basedOn w:val="Policepardfaut"/>
+    <w:basedOn w:val="DefaultParagraphFont"/>
     <w:uiPriority w:val="99"/>
     <w:unhideWhenUsed/>
     <w:rsid w:val="00D31744"/>

</xml_diff>